<commit_message>
fix related to #27 and #25
</commit_message>
<xml_diff>
--- a/documentation/SNIA Installation Steps.docx
+++ b/documentation/SNIA Installation Steps.docx
@@ -4,6 +4,7 @@
   <w:body>
     <w:p>
       <w:pPr>
+        <w:spacing w:line="276" w:lineRule="auto"/>
         <w:jc w:val="center"/>
         <w:rPr>
           <w:b/>
@@ -15,18 +16,22 @@
           <w:b/>
           <w:szCs w:val="24"/>
         </w:rPr>
-        <w:t xml:space="preserve">SNIA </w:t>
-      </w:r>
-      <w:r>
+        <w:t>SNIA Installation Steps</w:t>
+      </w:r>
+    </w:p>
+    <w:p>
+      <w:pPr>
+        <w:spacing w:line="276" w:lineRule="auto"/>
+        <w:jc w:val="center"/>
         <w:rPr>
           <w:b/>
           <w:szCs w:val="24"/>
         </w:rPr>
-        <w:t>Installation Steps</w:t>
-      </w:r>
-    </w:p>
-    <w:p>
-      <w:pPr>
+      </w:pPr>
+    </w:p>
+    <w:p>
+      <w:pPr>
+        <w:spacing w:line="276" w:lineRule="auto"/>
         <w:jc w:val="center"/>
         <w:rPr>
           <w:b/>
@@ -36,6 +41,7 @@
     </w:p>
     <w:p>
       <w:pPr>
+        <w:spacing w:line="276" w:lineRule="auto"/>
         <w:jc w:val="center"/>
         <w:rPr>
           <w:b/>
@@ -45,15 +51,7 @@
     </w:p>
     <w:p>
       <w:pPr>
-        <w:jc w:val="center"/>
-        <w:rPr>
-          <w:b/>
-          <w:szCs w:val="24"/>
-        </w:rPr>
-      </w:pPr>
-    </w:p>
-    <w:p>
-      <w:pPr>
+        <w:spacing w:line="276" w:lineRule="auto"/>
         <w:jc w:val="center"/>
         <w:rPr>
           <w:b/>
@@ -87,6 +85,7 @@
           </w:tcPr>
           <w:p>
             <w:pPr>
+              <w:spacing w:line="276" w:lineRule="auto"/>
               <w:jc w:val="center"/>
               <w:rPr>
                 <w:b/>
@@ -109,6 +108,7 @@
           </w:tcPr>
           <w:p>
             <w:pPr>
+              <w:spacing w:line="276" w:lineRule="auto"/>
               <w:jc w:val="center"/>
               <w:rPr>
                 <w:b/>
@@ -131,6 +131,7 @@
           </w:tcPr>
           <w:p>
             <w:pPr>
+              <w:spacing w:line="276" w:lineRule="auto"/>
               <w:jc w:val="center"/>
               <w:rPr>
                 <w:b/>
@@ -155,6 +156,7 @@
           </w:tcPr>
           <w:p>
             <w:pPr>
+              <w:spacing w:line="276" w:lineRule="auto"/>
               <w:jc w:val="center"/>
               <w:rPr>
                 <w:b/>
@@ -183,16 +185,7 @@
                 <w:b/>
                 <w:szCs w:val="24"/>
               </w:rPr>
-              <w:t>kal</w:t>
-            </w:r>
-            <w:bookmarkStart w:id="0" w:name="_GoBack"/>
-            <w:bookmarkEnd w:id="0"/>
-            <w:r>
-              <w:rPr>
-                <w:b/>
-                <w:szCs w:val="24"/>
-              </w:rPr>
-              <w:t>luri</w:t>
+              <w:t>kalluri</w:t>
             </w:r>
             <w:proofErr w:type="spellEnd"/>
           </w:p>
@@ -204,6 +197,7 @@
           </w:tcPr>
           <w:p>
             <w:pPr>
+              <w:spacing w:line="276" w:lineRule="auto"/>
               <w:jc w:val="center"/>
               <w:rPr>
                 <w:b/>
@@ -226,6 +220,7 @@
           </w:tcPr>
           <w:p>
             <w:pPr>
+              <w:spacing w:line="276" w:lineRule="auto"/>
               <w:jc w:val="center"/>
               <w:rPr>
                 <w:b/>
@@ -250,6 +245,7 @@
           </w:tcPr>
           <w:p>
             <w:pPr>
+              <w:spacing w:line="276" w:lineRule="auto"/>
               <w:jc w:val="center"/>
               <w:rPr>
                 <w:b/>
@@ -265,6 +261,7 @@
           </w:tcPr>
           <w:p>
             <w:pPr>
+              <w:spacing w:line="276" w:lineRule="auto"/>
               <w:jc w:val="center"/>
               <w:rPr>
                 <w:b/>
@@ -280,6 +277,7 @@
           </w:tcPr>
           <w:p>
             <w:pPr>
+              <w:spacing w:line="276" w:lineRule="auto"/>
               <w:jc w:val="center"/>
               <w:rPr>
                 <w:b/>
@@ -292,27 +290,31 @@
     </w:tbl>
     <w:p>
       <w:pPr>
-        <w:rPr>
-          <w:szCs w:val="24"/>
-        </w:rPr>
-      </w:pPr>
-    </w:p>
-    <w:p>
-      <w:pPr>
-        <w:rPr>
-          <w:szCs w:val="24"/>
-        </w:rPr>
-      </w:pPr>
-    </w:p>
-    <w:p>
-      <w:pPr>
-        <w:rPr>
-          <w:szCs w:val="24"/>
-        </w:rPr>
-      </w:pPr>
-    </w:p>
-    <w:p>
-      <w:pPr>
+        <w:spacing w:line="276" w:lineRule="auto"/>
+        <w:rPr>
+          <w:szCs w:val="24"/>
+        </w:rPr>
+      </w:pPr>
+    </w:p>
+    <w:p>
+      <w:pPr>
+        <w:spacing w:line="276" w:lineRule="auto"/>
+        <w:rPr>
+          <w:szCs w:val="24"/>
+        </w:rPr>
+      </w:pPr>
+    </w:p>
+    <w:p>
+      <w:pPr>
+        <w:spacing w:line="276" w:lineRule="auto"/>
+        <w:rPr>
+          <w:szCs w:val="24"/>
+        </w:rPr>
+      </w:pPr>
+    </w:p>
+    <w:p>
+      <w:pPr>
+        <w:spacing w:line="276" w:lineRule="auto"/>
         <w:rPr>
           <w:szCs w:val="24"/>
         </w:rPr>
@@ -322,8 +324,12 @@
       <w:sdtPr>
         <w:rPr>
           <w:rFonts w:ascii="Times New Roman" w:hAnsi="Times New Roman"/>
+          <w:color w:val="auto"/>
+          <w:spacing w:val="10"/>
+          <w:kern w:val="16"/>
           <w:sz w:val="24"/>
           <w:szCs w:val="24"/>
+          <w:lang w:val="en-GB"/>
         </w:rPr>
         <w:id w:val="6263185"/>
         <w:docPartObj>
@@ -336,16 +342,40 @@
           <w:b/>
           <w:bCs/>
           <w:noProof/>
-          <w:color w:val="auto"/>
-          <w:spacing w:val="10"/>
-          <w:kern w:val="16"/>
-          <w:lang w:val="en-GB"/>
         </w:rPr>
       </w:sdtEndPr>
       <w:sdtContent>
         <w:p>
           <w:pPr>
             <w:pStyle w:val="TOCHeading"/>
+            <w:spacing w:line="276" w:lineRule="auto"/>
+            <w:rPr>
+              <w:rFonts w:ascii="Times New Roman" w:hAnsi="Times New Roman"/>
+              <w:sz w:val="24"/>
+              <w:szCs w:val="24"/>
+            </w:rPr>
+          </w:pPr>
+        </w:p>
+        <w:p>
+          <w:pPr>
+            <w:spacing w:line="276" w:lineRule="auto"/>
+            <w:rPr>
+              <w:lang w:val="en-US"/>
+            </w:rPr>
+          </w:pPr>
+        </w:p>
+        <w:p>
+          <w:pPr>
+            <w:spacing w:line="276" w:lineRule="auto"/>
+            <w:rPr>
+              <w:lang w:val="en-US"/>
+            </w:rPr>
+          </w:pPr>
+        </w:p>
+        <w:p>
+          <w:pPr>
+            <w:pStyle w:val="TOCHeading"/>
+            <w:spacing w:line="276" w:lineRule="auto"/>
             <w:rPr>
               <w:rFonts w:ascii="Times New Roman" w:hAnsi="Times New Roman"/>
               <w:sz w:val="24"/>
@@ -356,77 +386,7 @@
         <w:p>
           <w:pPr>
             <w:pStyle w:val="TOCHeading"/>
-            <w:rPr>
-              <w:rFonts w:ascii="Times New Roman" w:hAnsi="Times New Roman"/>
-              <w:sz w:val="24"/>
-              <w:szCs w:val="24"/>
-            </w:rPr>
-          </w:pPr>
-        </w:p>
-        <w:p>
-          <w:pPr>
-            <w:pStyle w:val="TOCHeading"/>
-            <w:rPr>
-              <w:rFonts w:ascii="Times New Roman" w:hAnsi="Times New Roman"/>
-              <w:sz w:val="24"/>
-              <w:szCs w:val="24"/>
-            </w:rPr>
-          </w:pPr>
-        </w:p>
-        <w:p>
-          <w:pPr>
-            <w:pStyle w:val="TOCHeading"/>
-            <w:rPr>
-              <w:rFonts w:ascii="Times New Roman" w:hAnsi="Times New Roman"/>
-              <w:sz w:val="24"/>
-              <w:szCs w:val="24"/>
-            </w:rPr>
-          </w:pPr>
-        </w:p>
-        <w:p>
-          <w:pPr>
-            <w:pStyle w:val="TOCHeading"/>
-            <w:rPr>
-              <w:rFonts w:ascii="Times New Roman" w:hAnsi="Times New Roman"/>
-              <w:sz w:val="24"/>
-              <w:szCs w:val="24"/>
-            </w:rPr>
-          </w:pPr>
-        </w:p>
-        <w:p>
-          <w:pPr>
-            <w:rPr>
-              <w:lang w:val="en-US"/>
-            </w:rPr>
-          </w:pPr>
-        </w:p>
-        <w:p>
-          <w:pPr>
-            <w:rPr>
-              <w:lang w:val="en-US"/>
-            </w:rPr>
-          </w:pPr>
-        </w:p>
-        <w:p>
-          <w:pPr>
-            <w:rPr>
-              <w:lang w:val="en-US"/>
-            </w:rPr>
-          </w:pPr>
-        </w:p>
-        <w:p>
-          <w:pPr>
-            <w:pStyle w:val="TOCHeading"/>
-            <w:rPr>
-              <w:rFonts w:ascii="Times New Roman" w:hAnsi="Times New Roman"/>
-              <w:sz w:val="24"/>
-              <w:szCs w:val="24"/>
-            </w:rPr>
-          </w:pPr>
-        </w:p>
-        <w:p>
-          <w:pPr>
-            <w:pStyle w:val="TOCHeading"/>
+            <w:spacing w:line="276" w:lineRule="auto"/>
             <w:rPr>
               <w:rFonts w:ascii="Times New Roman" w:hAnsi="Times New Roman"/>
               <w:sz w:val="24"/>
@@ -478,7 +438,7 @@
             </w:rPr>
             <w:fldChar w:fldCharType="separate"/>
           </w:r>
-          <w:hyperlink w:anchor="_Toc512435829" w:history="1">
+          <w:hyperlink w:anchor="_Toc513109626" w:history="1">
             <w:r>
               <w:rPr>
                 <w:rStyle w:val="Hyperlink"/>
@@ -505,7 +465,7 @@
                 <w:noProof/>
                 <w:webHidden/>
               </w:rPr>
-              <w:instrText xml:space="preserve"> PAGEREF _Toc512435829 \h </w:instrText>
+              <w:instrText xml:space="preserve"> PAGEREF _Toc513109626 \h </w:instrText>
             </w:r>
             <w:r>
               <w:rPr>
@@ -551,7 +511,7 @@
               <w:lang w:val="en-IN" w:eastAsia="en-IN"/>
             </w:rPr>
           </w:pPr>
-          <w:hyperlink w:anchor="_Toc512435830" w:history="1">
+          <w:hyperlink w:anchor="_Toc513109627" w:history="1">
             <w:r>
               <w:rPr>
                 <w:rStyle w:val="Hyperlink"/>
@@ -578,7 +538,151 @@
                 <w:noProof/>
                 <w:webHidden/>
               </w:rPr>
-              <w:instrText xml:space="preserve"> PAGEREF _Toc512435830 \h </w:instrText>
+              <w:instrText xml:space="preserve"> PAGEREF _Toc513109627 \h </w:instrText>
+            </w:r>
+            <w:r>
+              <w:rPr>
+                <w:noProof/>
+                <w:webHidden/>
+              </w:rPr>
+            </w:r>
+            <w:r>
+              <w:rPr>
+                <w:noProof/>
+                <w:webHidden/>
+              </w:rPr>
+              <w:fldChar w:fldCharType="separate"/>
+            </w:r>
+            <w:r>
+              <w:rPr>
+                <w:noProof/>
+                <w:webHidden/>
+              </w:rPr>
+              <w:t>2</w:t>
+            </w:r>
+            <w:r>
+              <w:rPr>
+                <w:noProof/>
+                <w:webHidden/>
+              </w:rPr>
+              <w:fldChar w:fldCharType="end"/>
+            </w:r>
+          </w:hyperlink>
+        </w:p>
+        <w:p>
+          <w:pPr>
+            <w:pStyle w:val="TOC2"/>
+            <w:rPr>
+              <w:rFonts w:asciiTheme="minorHAnsi" w:eastAsiaTheme="minorEastAsia" w:hAnsiTheme="minorHAnsi" w:cstheme="minorBidi"/>
+              <w:smallCaps w:val="0"/>
+              <w:noProof/>
+              <w:spacing w:val="0"/>
+              <w:kern w:val="0"/>
+              <w:sz w:val="22"/>
+              <w:szCs w:val="22"/>
+              <w:lang w:val="en-IN" w:eastAsia="en-IN"/>
+            </w:rPr>
+          </w:pPr>
+          <w:hyperlink w:anchor="_Toc513109628" w:history="1">
+            <w:r>
+              <w:rPr>
+                <w:rStyle w:val="Hyperlink"/>
+                <w:noProof/>
+              </w:rPr>
+              <w:t>2.1 Windows</w:t>
+            </w:r>
+            <w:r>
+              <w:rPr>
+                <w:noProof/>
+                <w:webHidden/>
+              </w:rPr>
+              <w:tab/>
+            </w:r>
+            <w:r>
+              <w:rPr>
+                <w:noProof/>
+                <w:webHidden/>
+              </w:rPr>
+              <w:fldChar w:fldCharType="begin"/>
+            </w:r>
+            <w:r>
+              <w:rPr>
+                <w:noProof/>
+                <w:webHidden/>
+              </w:rPr>
+              <w:instrText xml:space="preserve"> PAGEREF _Toc513109628 \h </w:instrText>
+            </w:r>
+            <w:r>
+              <w:rPr>
+                <w:noProof/>
+                <w:webHidden/>
+              </w:rPr>
+            </w:r>
+            <w:r>
+              <w:rPr>
+                <w:noProof/>
+                <w:webHidden/>
+              </w:rPr>
+              <w:fldChar w:fldCharType="separate"/>
+            </w:r>
+            <w:r>
+              <w:rPr>
+                <w:noProof/>
+                <w:webHidden/>
+              </w:rPr>
+              <w:t>2</w:t>
+            </w:r>
+            <w:r>
+              <w:rPr>
+                <w:noProof/>
+                <w:webHidden/>
+              </w:rPr>
+              <w:fldChar w:fldCharType="end"/>
+            </w:r>
+          </w:hyperlink>
+        </w:p>
+        <w:p>
+          <w:pPr>
+            <w:pStyle w:val="TOC2"/>
+            <w:rPr>
+              <w:rFonts w:asciiTheme="minorHAnsi" w:eastAsiaTheme="minorEastAsia" w:hAnsiTheme="minorHAnsi" w:cstheme="minorBidi"/>
+              <w:smallCaps w:val="0"/>
+              <w:noProof/>
+              <w:spacing w:val="0"/>
+              <w:kern w:val="0"/>
+              <w:sz w:val="22"/>
+              <w:szCs w:val="22"/>
+              <w:lang w:val="en-IN" w:eastAsia="en-IN"/>
+            </w:rPr>
+          </w:pPr>
+          <w:hyperlink w:anchor="_Toc513109629" w:history="1">
+            <w:r>
+              <w:rPr>
+                <w:rStyle w:val="Hyperlink"/>
+                <w:noProof/>
+              </w:rPr>
+              <w:t>2.2 Linux</w:t>
+            </w:r>
+            <w:r>
+              <w:rPr>
+                <w:noProof/>
+                <w:webHidden/>
+              </w:rPr>
+              <w:tab/>
+            </w:r>
+            <w:r>
+              <w:rPr>
+                <w:noProof/>
+                <w:webHidden/>
+              </w:rPr>
+              <w:fldChar w:fldCharType="begin"/>
+            </w:r>
+            <w:r>
+              <w:rPr>
+                <w:noProof/>
+                <w:webHidden/>
+              </w:rPr>
+              <w:instrText xml:space="preserve"> PAGEREF _Toc513109629 \h </w:instrText>
             </w:r>
             <w:r>
               <w:rPr>
@@ -624,7 +728,7 @@
               <w:lang w:val="en-IN" w:eastAsia="en-IN"/>
             </w:rPr>
           </w:pPr>
-          <w:hyperlink w:anchor="_Toc512435831" w:history="1">
+          <w:hyperlink w:anchor="_Toc513109630" w:history="1">
             <w:r>
               <w:rPr>
                 <w:rStyle w:val="Hyperlink"/>
@@ -651,7 +755,7 @@
                 <w:noProof/>
                 <w:webHidden/>
               </w:rPr>
-              <w:instrText xml:space="preserve"> PAGEREF _Toc512435831 \h </w:instrText>
+              <w:instrText xml:space="preserve"> PAGEREF _Toc513109630 \h </w:instrText>
             </w:r>
             <w:r>
               <w:rPr>
@@ -671,7 +775,7 @@
                 <w:noProof/>
                 <w:webHidden/>
               </w:rPr>
-              <w:t>2</w:t>
+              <w:t>3</w:t>
             </w:r>
             <w:r>
               <w:rPr>
@@ -697,13 +801,13 @@
               <w:lang w:val="en-IN" w:eastAsia="en-IN"/>
             </w:rPr>
           </w:pPr>
-          <w:hyperlink w:anchor="_Toc512435832" w:history="1">
+          <w:hyperlink w:anchor="_Toc513109631" w:history="1">
             <w:r>
               <w:rPr>
                 <w:rStyle w:val="Hyperlink"/>
                 <w:noProof/>
               </w:rPr>
-              <w:t>4 Batch Commands</w:t>
+              <w:t>4. Error/Exception Handling For port numbers</w:t>
             </w:r>
             <w:r>
               <w:rPr>
@@ -724,7 +828,7 @@
                 <w:noProof/>
                 <w:webHidden/>
               </w:rPr>
-              <w:instrText xml:space="preserve"> PAGEREF _Toc512435832 \h </w:instrText>
+              <w:instrText xml:space="preserve"> PAGEREF _Toc513109631 \h </w:instrText>
             </w:r>
             <w:r>
               <w:rPr>
@@ -744,7 +848,7 @@
                 <w:noProof/>
                 <w:webHidden/>
               </w:rPr>
-              <w:t>3</w:t>
+              <w:t>4</w:t>
             </w:r>
             <w:r>
               <w:rPr>
@@ -757,6 +861,80 @@
         </w:p>
         <w:p>
           <w:pPr>
+            <w:pStyle w:val="TOC1"/>
+            <w:rPr>
+              <w:rFonts w:asciiTheme="minorHAnsi" w:eastAsiaTheme="minorEastAsia" w:hAnsiTheme="minorHAnsi" w:cstheme="minorBidi"/>
+              <w:b w:val="0"/>
+              <w:caps w:val="0"/>
+              <w:noProof/>
+              <w:spacing w:val="0"/>
+              <w:kern w:val="0"/>
+              <w:sz w:val="22"/>
+              <w:szCs w:val="22"/>
+              <w:lang w:val="en-IN" w:eastAsia="en-IN"/>
+            </w:rPr>
+          </w:pPr>
+          <w:hyperlink w:anchor="_Toc513109632" w:history="1">
+            <w:r>
+              <w:rPr>
+                <w:rStyle w:val="Hyperlink"/>
+                <w:noProof/>
+              </w:rPr>
+              <w:t>5. Batch Commands</w:t>
+            </w:r>
+            <w:r>
+              <w:rPr>
+                <w:noProof/>
+                <w:webHidden/>
+              </w:rPr>
+              <w:tab/>
+            </w:r>
+            <w:r>
+              <w:rPr>
+                <w:noProof/>
+                <w:webHidden/>
+              </w:rPr>
+              <w:fldChar w:fldCharType="begin"/>
+            </w:r>
+            <w:r>
+              <w:rPr>
+                <w:noProof/>
+                <w:webHidden/>
+              </w:rPr>
+              <w:instrText xml:space="preserve"> PAGEREF _Toc513109632 \h </w:instrText>
+            </w:r>
+            <w:r>
+              <w:rPr>
+                <w:noProof/>
+                <w:webHidden/>
+              </w:rPr>
+            </w:r>
+            <w:r>
+              <w:rPr>
+                <w:noProof/>
+                <w:webHidden/>
+              </w:rPr>
+              <w:fldChar w:fldCharType="separate"/>
+            </w:r>
+            <w:r>
+              <w:rPr>
+                <w:noProof/>
+                <w:webHidden/>
+              </w:rPr>
+              <w:t>5</w:t>
+            </w:r>
+            <w:r>
+              <w:rPr>
+                <w:noProof/>
+                <w:webHidden/>
+              </w:rPr>
+              <w:fldChar w:fldCharType="end"/>
+            </w:r>
+          </w:hyperlink>
+        </w:p>
+        <w:p>
+          <w:pPr>
+            <w:spacing w:line="276" w:lineRule="auto"/>
             <w:rPr>
               <w:szCs w:val="24"/>
             </w:rPr>
@@ -775,89 +953,50 @@
     </w:sdt>
     <w:p>
       <w:pPr>
-        <w:rPr>
-          <w:szCs w:val="24"/>
-        </w:rPr>
-      </w:pPr>
-    </w:p>
-    <w:p>
-      <w:pPr>
-        <w:rPr>
-          <w:szCs w:val="24"/>
-        </w:rPr>
-      </w:pPr>
-    </w:p>
-    <w:p>
-      <w:pPr>
-        <w:rPr>
-          <w:szCs w:val="24"/>
-        </w:rPr>
-      </w:pPr>
-    </w:p>
-    <w:p>
-      <w:pPr>
-        <w:rPr>
-          <w:szCs w:val="24"/>
-        </w:rPr>
-      </w:pPr>
-    </w:p>
-    <w:p>
-      <w:pPr>
-        <w:rPr>
-          <w:szCs w:val="24"/>
-        </w:rPr>
-      </w:pPr>
-    </w:p>
-    <w:p>
-      <w:pPr>
-        <w:rPr>
-          <w:szCs w:val="24"/>
-        </w:rPr>
-      </w:pPr>
-    </w:p>
-    <w:p>
-      <w:pPr>
-        <w:rPr>
-          <w:szCs w:val="24"/>
-        </w:rPr>
-      </w:pPr>
-    </w:p>
-    <w:p>
-      <w:pPr>
-        <w:rPr>
-          <w:szCs w:val="24"/>
-        </w:rPr>
-      </w:pPr>
-    </w:p>
-    <w:p>
-      <w:pPr>
-        <w:rPr>
-          <w:szCs w:val="24"/>
-        </w:rPr>
-      </w:pPr>
-    </w:p>
-    <w:p>
-      <w:pPr>
-        <w:rPr>
-          <w:szCs w:val="24"/>
-        </w:rPr>
-      </w:pPr>
-    </w:p>
-    <w:p>
-      <w:pPr>
-        <w:rPr>
-          <w:szCs w:val="24"/>
-        </w:rPr>
-      </w:pPr>
-    </w:p>
-    <w:p>
-      <w:pPr>
-        <w:pStyle w:val="NoSpacing"/>
+        <w:spacing w:line="276" w:lineRule="auto"/>
+        <w:rPr>
+          <w:szCs w:val="24"/>
+        </w:rPr>
+      </w:pPr>
+    </w:p>
+    <w:p>
+      <w:pPr>
+        <w:spacing w:line="276" w:lineRule="auto"/>
+        <w:rPr>
+          <w:szCs w:val="24"/>
+        </w:rPr>
+      </w:pPr>
+      <w:bookmarkStart w:id="0" w:name="_GoBack"/>
+      <w:bookmarkEnd w:id="0"/>
+    </w:p>
+    <w:p>
+      <w:pPr>
+        <w:spacing w:line="276" w:lineRule="auto"/>
+        <w:rPr>
+          <w:szCs w:val="24"/>
+        </w:rPr>
+      </w:pPr>
+    </w:p>
+    <w:p>
+      <w:pPr>
+        <w:spacing w:line="276" w:lineRule="auto"/>
+        <w:rPr>
+          <w:szCs w:val="24"/>
+        </w:rPr>
+      </w:pPr>
+    </w:p>
+    <w:p>
+      <w:pPr>
+        <w:spacing w:line="276" w:lineRule="auto"/>
+        <w:rPr>
+          <w:szCs w:val="24"/>
+        </w:rPr>
       </w:pPr>
     </w:p>
     <w:p>
       <w:pPr>
         <w:pStyle w:val="Heading1"/>
+        <w:spacing w:line="276" w:lineRule="auto"/>
         <w:rPr>
           <w:rFonts w:ascii="Times New Roman" w:hAnsi="Times New Roman" w:cs="Times New Roman"/>
           <w:sz w:val="24"/>
@@ -865,22 +1004,57 @@
         </w:rPr>
       </w:pPr>
     </w:p>
-    <w:p/>
+    <w:p>
+      <w:pPr>
+        <w:spacing w:line="276" w:lineRule="auto"/>
+      </w:pPr>
+    </w:p>
+    <w:p>
+      <w:pPr>
+        <w:spacing w:line="276" w:lineRule="auto"/>
+      </w:pPr>
+    </w:p>
+    <w:p>
+      <w:pPr>
+        <w:spacing w:line="276" w:lineRule="auto"/>
+      </w:pPr>
+    </w:p>
+    <w:p>
+      <w:pPr>
+        <w:spacing w:line="276" w:lineRule="auto"/>
+      </w:pPr>
+    </w:p>
+    <w:p>
+      <w:pPr>
+        <w:spacing w:line="276" w:lineRule="auto"/>
+      </w:pPr>
+    </w:p>
+    <w:p>
+      <w:pPr>
+        <w:spacing w:line="276" w:lineRule="auto"/>
+      </w:pPr>
+    </w:p>
+    <w:p>
+      <w:pPr>
+        <w:spacing w:line="276" w:lineRule="auto"/>
+      </w:pPr>
+    </w:p>
     <w:p>
       <w:pPr>
         <w:pStyle w:val="Heading1"/>
+        <w:spacing w:line="276" w:lineRule="auto"/>
         <w:rPr>
           <w:rFonts w:ascii="Times New Roman" w:hAnsi="Times New Roman" w:cs="Times New Roman"/>
-          <w:sz w:val="24"/>
-          <w:szCs w:val="24"/>
-        </w:rPr>
-      </w:pPr>
-      <w:bookmarkStart w:id="1" w:name="_Toc512435829"/>
+          <w:sz w:val="28"/>
+          <w:szCs w:val="28"/>
+        </w:rPr>
+      </w:pPr>
+      <w:bookmarkStart w:id="1" w:name="_Toc513109626"/>
       <w:r>
         <w:rPr>
           <w:rFonts w:ascii="Times New Roman" w:hAnsi="Times New Roman" w:cs="Times New Roman"/>
-          <w:sz w:val="24"/>
-          <w:szCs w:val="24"/>
+          <w:sz w:val="28"/>
+          <w:szCs w:val="28"/>
         </w:rPr>
         <w:lastRenderedPageBreak/>
         <w:t>1.Prerequisites</w:t>
@@ -889,21 +1063,23 @@
       <w:r>
         <w:rPr>
           <w:rFonts w:ascii="Times New Roman" w:hAnsi="Times New Roman" w:cs="Times New Roman"/>
-          <w:sz w:val="24"/>
-          <w:szCs w:val="24"/>
+          <w:sz w:val="28"/>
+          <w:szCs w:val="28"/>
         </w:rPr>
         <w:t xml:space="preserve">  </w:t>
       </w:r>
     </w:p>
     <w:p>
       <w:pPr>
-        <w:rPr>
-          <w:szCs w:val="24"/>
-        </w:rPr>
-      </w:pPr>
-    </w:p>
-    <w:p>
-      <w:pPr>
+        <w:spacing w:line="276" w:lineRule="auto"/>
+        <w:rPr>
+          <w:szCs w:val="24"/>
+        </w:rPr>
+      </w:pPr>
+    </w:p>
+    <w:p>
+      <w:pPr>
+        <w:spacing w:line="276" w:lineRule="auto"/>
         <w:rPr>
           <w:szCs w:val="24"/>
         </w:rPr>
@@ -917,6 +1093,7 @@
     </w:p>
     <w:p>
       <w:pPr>
+        <w:spacing w:line="276" w:lineRule="auto"/>
         <w:rPr>
           <w:szCs w:val="24"/>
         </w:rPr>
@@ -949,6 +1126,7 @@
           </w:tcPr>
           <w:p>
             <w:pPr>
+              <w:spacing w:line="276" w:lineRule="auto"/>
               <w:rPr>
                 <w:b/>
                 <w:szCs w:val="24"/>
@@ -969,6 +1147,7 @@
           </w:tcPr>
           <w:p>
             <w:pPr>
+              <w:spacing w:line="276" w:lineRule="auto"/>
               <w:rPr>
                 <w:szCs w:val="24"/>
               </w:rPr>
@@ -978,6 +1157,12 @@
                 <w:szCs w:val="24"/>
               </w:rPr>
               <w:t>Windows</w:t>
+            </w:r>
+            <w:r>
+              <w:rPr>
+                <w:szCs w:val="24"/>
+              </w:rPr>
+              <w:t>/Linux</w:t>
             </w:r>
           </w:p>
         </w:tc>
@@ -992,6 +1177,7 @@
           </w:tcPr>
           <w:p>
             <w:pPr>
+              <w:spacing w:line="276" w:lineRule="auto"/>
               <w:rPr>
                 <w:b/>
                 <w:szCs w:val="24"/>
@@ -1012,6 +1198,7 @@
           </w:tcPr>
           <w:p>
             <w:pPr>
+              <w:spacing w:line="276" w:lineRule="auto"/>
               <w:rPr>
                 <w:szCs w:val="24"/>
               </w:rPr>
@@ -1035,6 +1222,7 @@
           </w:tcPr>
           <w:p>
             <w:pPr>
+              <w:spacing w:line="276" w:lineRule="auto"/>
               <w:rPr>
                 <w:b/>
                 <w:szCs w:val="24"/>
@@ -1055,6 +1243,7 @@
           </w:tcPr>
           <w:p>
             <w:pPr>
+              <w:spacing w:line="276" w:lineRule="auto"/>
               <w:rPr>
                 <w:szCs w:val="24"/>
               </w:rPr>
@@ -1078,6 +1267,7 @@
           </w:tcPr>
           <w:p>
             <w:pPr>
+              <w:spacing w:line="276" w:lineRule="auto"/>
               <w:rPr>
                 <w:b/>
                 <w:szCs w:val="24"/>
@@ -1098,6 +1288,7 @@
           </w:tcPr>
           <w:p>
             <w:pPr>
+              <w:spacing w:line="276" w:lineRule="auto"/>
               <w:rPr>
                 <w:szCs w:val="24"/>
               </w:rPr>
@@ -1121,6 +1312,7 @@
           </w:tcPr>
           <w:p>
             <w:pPr>
+              <w:spacing w:line="276" w:lineRule="auto"/>
               <w:rPr>
                 <w:b/>
                 <w:szCs w:val="24"/>
@@ -1141,6 +1333,7 @@
           </w:tcPr>
           <w:p>
             <w:pPr>
+              <w:spacing w:line="276" w:lineRule="auto"/>
               <w:rPr>
                 <w:szCs w:val="24"/>
               </w:rPr>
@@ -1164,6 +1357,7 @@
           </w:tcPr>
           <w:p>
             <w:pPr>
+              <w:spacing w:line="276" w:lineRule="auto"/>
               <w:rPr>
                 <w:b/>
                 <w:szCs w:val="24"/>
@@ -1184,6 +1378,7 @@
           </w:tcPr>
           <w:p>
             <w:pPr>
+              <w:spacing w:line="276" w:lineRule="auto"/>
               <w:rPr>
                 <w:szCs w:val="24"/>
               </w:rPr>
@@ -1193,6 +1388,12 @@
                 <w:szCs w:val="24"/>
               </w:rPr>
               <w:t>WebStorm</w:t>
+            </w:r>
+            <w:r>
+              <w:rPr>
+                <w:szCs w:val="24"/>
+              </w:rPr>
+              <w:t xml:space="preserve"> (optional)</w:t>
             </w:r>
           </w:p>
         </w:tc>
@@ -1201,22 +1402,23 @@
     <w:p>
       <w:pPr>
         <w:pStyle w:val="Heading1"/>
+        <w:spacing w:line="276" w:lineRule="auto"/>
         <w:rPr>
           <w:rFonts w:ascii="Times New Roman" w:hAnsi="Times New Roman" w:cs="Times New Roman"/>
-          <w:sz w:val="24"/>
-          <w:szCs w:val="24"/>
+          <w:sz w:val="28"/>
+          <w:szCs w:val="28"/>
         </w:rPr>
       </w:pPr>
       <w:bookmarkStart w:id="2" w:name="_Toc459392121"/>
       <w:bookmarkStart w:id="3" w:name="_Toc495416733"/>
       <w:bookmarkStart w:id="4" w:name="_Toc495416810"/>
       <w:bookmarkStart w:id="5" w:name="_Toc495486494"/>
-      <w:bookmarkStart w:id="6" w:name="_Toc512435830"/>
+      <w:bookmarkStart w:id="6" w:name="_Toc513109627"/>
       <w:r>
         <w:rPr>
           <w:rFonts w:ascii="Times New Roman" w:hAnsi="Times New Roman" w:cs="Times New Roman"/>
-          <w:sz w:val="24"/>
-          <w:szCs w:val="24"/>
+          <w:sz w:val="28"/>
+          <w:szCs w:val="28"/>
         </w:rPr>
         <w:t>2. Environment Set up</w:t>
       </w:r>
@@ -1224,8 +1426,8 @@
       <w:r>
         <w:rPr>
           <w:rFonts w:ascii="Times New Roman" w:hAnsi="Times New Roman" w:cs="Times New Roman"/>
-          <w:sz w:val="24"/>
-          <w:szCs w:val="24"/>
+          <w:sz w:val="28"/>
+          <w:szCs w:val="28"/>
         </w:rPr>
         <w:t xml:space="preserve"> </w:t>
       </w:r>
@@ -1233,17 +1435,34 @@
       <w:bookmarkEnd w:id="3"/>
       <w:bookmarkEnd w:id="4"/>
       <w:bookmarkEnd w:id="5"/>
-      <w:r>
-        <w:rPr>
-          <w:rFonts w:ascii="Times New Roman" w:hAnsi="Times New Roman" w:cs="Times New Roman"/>
-          <w:sz w:val="24"/>
-          <w:szCs w:val="24"/>
-        </w:rPr>
+    </w:p>
+    <w:p>
+      <w:pPr>
+        <w:spacing w:line="276" w:lineRule="auto"/>
+      </w:pPr>
+    </w:p>
+    <w:p>
+      <w:pPr>
+        <w:pStyle w:val="Heading2"/>
+      </w:pPr>
+      <w:r>
+        <w:t xml:space="preserve">   </w:t>
+      </w:r>
+      <w:bookmarkStart w:id="7" w:name="_Toc513109628"/>
+      <w:r>
+        <w:t>2.1 Windows</w:t>
+      </w:r>
+      <w:bookmarkEnd w:id="7"/>
+      <w:r>
+        <w:t xml:space="preserve"> </w:t>
+      </w:r>
+      <w:r>
         <w:tab/>
       </w:r>
     </w:p>
     <w:p>
       <w:pPr>
+        <w:spacing w:line="276" w:lineRule="auto"/>
         <w:rPr>
           <w:szCs w:val="24"/>
         </w:rPr>
@@ -1256,6 +1475,7 @@
           <w:ilvl w:val="0"/>
           <w:numId w:val="2"/>
         </w:numPr>
+        <w:spacing w:line="276" w:lineRule="auto"/>
         <w:rPr>
           <w:rStyle w:val="Hyperlink"/>
           <w:color w:val="auto"/>
@@ -1293,6 +1513,7 @@
           <w:ilvl w:val="0"/>
           <w:numId w:val="2"/>
         </w:numPr>
+        <w:spacing w:line="276" w:lineRule="auto"/>
         <w:rPr>
           <w:szCs w:val="24"/>
         </w:rPr>
@@ -1306,6 +1527,7 @@
     </w:p>
     <w:p>
       <w:pPr>
+        <w:spacing w:line="276" w:lineRule="auto"/>
         <w:ind w:left="360"/>
         <w:rPr>
           <w:szCs w:val="24"/>
@@ -1338,6 +1560,7 @@
           <w:ilvl w:val="0"/>
           <w:numId w:val="2"/>
         </w:numPr>
+        <w:spacing w:line="276" w:lineRule="auto"/>
         <w:rPr>
           <w:szCs w:val="24"/>
         </w:rPr>
@@ -1356,6 +1579,7 @@
           <w:ilvl w:val="0"/>
           <w:numId w:val="2"/>
         </w:numPr>
+        <w:spacing w:line="276" w:lineRule="auto"/>
         <w:rPr>
           <w:szCs w:val="24"/>
         </w:rPr>
@@ -1376,108 +1600,1251 @@
         <w:rPr>
           <w:szCs w:val="24"/>
         </w:rPr>
-        <w:t>xpress</w:t>
-      </w:r>
-      <w:r>
-        <w:rPr>
-          <w:szCs w:val="24"/>
-        </w:rPr>
-        <w:t xml:space="preserve"> and angular/cli</w:t>
+        <w:t>xpress and angular/cli</w:t>
       </w:r>
     </w:p>
     <w:p>
       <w:pPr>
         <w:pStyle w:val="ListParagraph"/>
-        <w:rPr>
-          <w:rStyle w:val="Hyperlink"/>
-          <w:szCs w:val="24"/>
-        </w:rPr>
-      </w:pPr>
-      <w:r>
-        <w:rPr>
-          <w:szCs w:val="24"/>
-        </w:rPr>
-        <w:fldChar w:fldCharType="begin"/>
-      </w:r>
-      <w:r>
-        <w:rPr>
-          <w:szCs w:val="24"/>
-        </w:rPr>
-        <w:instrText>HYPERLINK  \l "_2.1_Batch_Commands"</w:instrText>
-      </w:r>
-      <w:r>
-        <w:rPr>
-          <w:szCs w:val="24"/>
-        </w:rPr>
-      </w:r>
-      <w:r>
-        <w:rPr>
-          <w:szCs w:val="24"/>
-        </w:rPr>
-        <w:fldChar w:fldCharType="separate"/>
-      </w:r>
-      <w:r>
-        <w:rPr>
-          <w:rStyle w:val="Hyperlink"/>
-          <w:szCs w:val="24"/>
-        </w:rPr>
-        <w:t>Image: comman</w:t>
-      </w:r>
-      <w:r>
-        <w:rPr>
-          <w:rStyle w:val="Hyperlink"/>
-          <w:szCs w:val="24"/>
-        </w:rPr>
-        <w:t>d</w:t>
-      </w:r>
-      <w:r>
-        <w:rPr>
-          <w:rStyle w:val="Hyperlink"/>
-          <w:szCs w:val="24"/>
-        </w:rPr>
-        <w:t>s.bat</w:t>
-      </w:r>
+        <w:spacing w:line="276" w:lineRule="auto"/>
+        <w:rPr>
+          <w:szCs w:val="24"/>
+        </w:rPr>
+      </w:pPr>
+      <w:hyperlink w:anchor="_4_Batch_Commands" w:history="1">
+        <w:r>
+          <w:rPr>
+            <w:rStyle w:val="Hyperlink"/>
+            <w:szCs w:val="24"/>
+          </w:rPr>
+          <w:t>Image: commands.bat</w:t>
+        </w:r>
+        <w:r>
+          <w:rPr>
+            <w:rStyle w:val="Hyperlink"/>
+            <w:szCs w:val="24"/>
+          </w:rPr>
+          <w:t xml:space="preserve">   </w:t>
+        </w:r>
+      </w:hyperlink>
+      <w:r>
+        <w:rPr>
+          <w:szCs w:val="24"/>
+        </w:rPr>
+        <w:t xml:space="preserve"> </w:t>
+      </w:r>
+    </w:p>
+    <w:p>
+      <w:pPr>
+        <w:pStyle w:val="ListParagraph"/>
+        <w:spacing w:line="276" w:lineRule="auto"/>
+        <w:rPr>
+          <w:szCs w:val="24"/>
+        </w:rPr>
+      </w:pPr>
+    </w:p>
+    <w:p>
+      <w:pPr>
+        <w:pStyle w:val="Heading2"/>
+        <w:spacing w:line="276" w:lineRule="auto"/>
+      </w:pPr>
+      <w:r>
+        <w:t xml:space="preserve">  </w:t>
+      </w:r>
+      <w:bookmarkStart w:id="8" w:name="_Toc513109629"/>
+      <w:r>
+        <w:t xml:space="preserve">2.2 </w:t>
+      </w:r>
+      <w:r>
+        <w:t>Linux</w:t>
+      </w:r>
+      <w:bookmarkEnd w:id="8"/>
+      <w:r>
+        <w:t xml:space="preserve"> </w:t>
+      </w:r>
+    </w:p>
+    <w:p>
+      <w:pPr>
+        <w:spacing w:line="276" w:lineRule="auto"/>
+      </w:pPr>
+    </w:p>
+    <w:p>
+      <w:pPr>
+        <w:pStyle w:val="ListParagraph"/>
+        <w:numPr>
+          <w:ilvl w:val="1"/>
+          <w:numId w:val="11"/>
+        </w:numPr>
+        <w:spacing w:line="276" w:lineRule="auto"/>
+        <w:rPr>
+          <w:b/>
+          <w:spacing w:val="0"/>
+          <w:kern w:val="0"/>
+          <w:lang w:val="en-IN"/>
+        </w:rPr>
+      </w:pPr>
+      <w:r>
+        <w:rPr>
+          <w:b/>
+        </w:rPr>
+        <w:t>Prerequisites</w:t>
+      </w:r>
+    </w:p>
+    <w:p>
+      <w:pPr>
+        <w:pStyle w:val="ListParagraph"/>
+        <w:numPr>
+          <w:ilvl w:val="0"/>
+          <w:numId w:val="12"/>
+        </w:numPr>
+        <w:spacing w:line="276" w:lineRule="auto"/>
+        <w:rPr>
+          <w:spacing w:val="0"/>
+          <w:kern w:val="0"/>
+          <w:lang w:val="en-IN"/>
+        </w:rPr>
+      </w:pPr>
+      <w:r>
+        <w:rPr>
+          <w:rStyle w:val="Strong"/>
+          <w:b w:val="0"/>
+          <w:color w:val="000000" w:themeColor="text1"/>
+          <w:szCs w:val="24"/>
+        </w:rPr>
+        <w:t xml:space="preserve">Install </w:t>
+      </w:r>
+      <w:r>
+        <w:rPr>
+          <w:rStyle w:val="Strong"/>
+          <w:color w:val="000000" w:themeColor="text1"/>
+          <w:szCs w:val="24"/>
+        </w:rPr>
+        <w:t>Ruby</w:t>
+      </w:r>
+      <w:r>
+        <w:rPr>
+          <w:color w:val="000000" w:themeColor="text1"/>
+          <w:szCs w:val="24"/>
+        </w:rPr>
+        <w:t> and </w:t>
+      </w:r>
+      <w:r>
+        <w:rPr>
+          <w:rStyle w:val="Strong"/>
+          <w:color w:val="000000" w:themeColor="text1"/>
+          <w:szCs w:val="24"/>
+        </w:rPr>
+        <w:t>GCC</w:t>
+      </w:r>
+      <w:r>
+        <w:rPr>
+          <w:color w:val="000000" w:themeColor="text1"/>
+          <w:szCs w:val="24"/>
+        </w:rPr>
+        <w:t>.</w:t>
+      </w:r>
+      <w:r>
+        <w:rPr>
+          <w:color w:val="000000" w:themeColor="text1"/>
+          <w:szCs w:val="24"/>
+        </w:rPr>
+        <w:t xml:space="preserve"> Versions (</w:t>
+      </w:r>
+      <w:r>
+        <w:rPr>
+          <w:color w:val="000000" w:themeColor="text1"/>
+          <w:szCs w:val="24"/>
+        </w:rPr>
+        <w:t>Ruby 1.8.6 or newer and GCC 4.2 or newer.</w:t>
+      </w:r>
+      <w:r>
+        <w:rPr>
+          <w:color w:val="000000" w:themeColor="text1"/>
+          <w:szCs w:val="24"/>
+        </w:rPr>
+        <w:t>)</w:t>
+      </w:r>
+    </w:p>
+    <w:p>
+      <w:pPr>
+        <w:pStyle w:val="ListParagraph"/>
+        <w:numPr>
+          <w:ilvl w:val="0"/>
+          <w:numId w:val="12"/>
+        </w:numPr>
+        <w:spacing w:line="276" w:lineRule="auto"/>
+        <w:rPr>
+          <w:spacing w:val="0"/>
+          <w:kern w:val="0"/>
+          <w:lang w:val="en-IN"/>
+        </w:rPr>
+      </w:pPr>
+      <w:r>
+        <w:rPr>
+          <w:color w:val="000000" w:themeColor="text1"/>
+          <w:szCs w:val="24"/>
+        </w:rPr>
+        <w:t>For </w:t>
+      </w:r>
+      <w:r>
+        <w:rPr>
+          <w:rStyle w:val="Strong"/>
+          <w:color w:val="000000" w:themeColor="text1"/>
+          <w:szCs w:val="24"/>
+        </w:rPr>
+        <w:t>Ubuntu</w:t>
+      </w:r>
+      <w:r>
+        <w:rPr>
+          <w:color w:val="000000" w:themeColor="text1"/>
+          <w:szCs w:val="24"/>
+        </w:rPr>
+        <w:t> or </w:t>
+      </w:r>
+      <w:r>
+        <w:rPr>
+          <w:rStyle w:val="Strong"/>
+          <w:color w:val="000000" w:themeColor="text1"/>
+          <w:szCs w:val="24"/>
+        </w:rPr>
+        <w:t>Debian</w:t>
+      </w:r>
+      <w:r>
+        <w:rPr>
+          <w:color w:val="000000" w:themeColor="text1"/>
+          <w:szCs w:val="24"/>
+        </w:rPr>
+        <w:t>-based Linux distributions, run the fol</w:t>
+      </w:r>
+      <w:r>
+        <w:rPr>
+          <w:color w:val="000000" w:themeColor="text1"/>
+          <w:szCs w:val="24"/>
+        </w:rPr>
+        <w:t>lowing command in your terminal</w:t>
+      </w:r>
+    </w:p>
+    <w:p>
+      <w:pPr>
+        <w:pStyle w:val="ListParagraph"/>
+        <w:spacing w:line="276" w:lineRule="auto"/>
+        <w:ind w:left="1505"/>
+        <w:rPr>
+          <w:spacing w:val="0"/>
+          <w:kern w:val="0"/>
+          <w:lang w:val="en-IN"/>
+        </w:rPr>
+      </w:pPr>
+    </w:p>
+    <w:p>
+      <w:pPr>
+        <w:pStyle w:val="ListParagraph"/>
+        <w:spacing w:line="276" w:lineRule="auto"/>
+        <w:ind w:left="1505"/>
+        <w:rPr>
+          <w:b/>
+          <w:spacing w:val="0"/>
+          <w:kern w:val="0"/>
+          <w:lang w:val="en-IN"/>
+        </w:rPr>
+      </w:pPr>
+      <w:proofErr w:type="spellStart"/>
+      <w:r>
+        <w:rPr>
+          <w:b/>
+          <w:color w:val="000000" w:themeColor="text1"/>
+          <w:szCs w:val="24"/>
+        </w:rPr>
+        <w:t>sudo</w:t>
+      </w:r>
+      <w:proofErr w:type="spellEnd"/>
+      <w:r>
+        <w:rPr>
+          <w:b/>
+          <w:color w:val="000000" w:themeColor="text1"/>
+          <w:szCs w:val="24"/>
+        </w:rPr>
+        <w:t xml:space="preserve"> apt-get install build-essential curl git m4 ruby </w:t>
+      </w:r>
+      <w:proofErr w:type="spellStart"/>
+      <w:r>
+        <w:rPr>
+          <w:b/>
+          <w:color w:val="000000" w:themeColor="text1"/>
+          <w:szCs w:val="24"/>
+        </w:rPr>
+        <w:t>texinfo</w:t>
+      </w:r>
+      <w:proofErr w:type="spellEnd"/>
+      <w:r>
+        <w:rPr>
+          <w:b/>
+          <w:color w:val="000000" w:themeColor="text1"/>
+          <w:szCs w:val="24"/>
+        </w:rPr>
+        <w:t xml:space="preserve"> libbz2-dev libcurl4-openssl-dev </w:t>
+      </w:r>
+      <w:proofErr w:type="spellStart"/>
+      <w:r>
+        <w:rPr>
+          <w:b/>
+          <w:color w:val="000000" w:themeColor="text1"/>
+          <w:szCs w:val="24"/>
+        </w:rPr>
+        <w:t>libexpat</w:t>
+      </w:r>
+      <w:proofErr w:type="spellEnd"/>
+      <w:r>
+        <w:rPr>
+          <w:b/>
+          <w:color w:val="000000" w:themeColor="text1"/>
+          <w:szCs w:val="24"/>
+        </w:rPr>
+        <w:t xml:space="preserve">-dev </w:t>
+      </w:r>
+      <w:proofErr w:type="spellStart"/>
+      <w:r>
+        <w:rPr>
+          <w:b/>
+          <w:color w:val="000000" w:themeColor="text1"/>
+          <w:szCs w:val="24"/>
+        </w:rPr>
+        <w:t>libncurses</w:t>
+      </w:r>
+      <w:proofErr w:type="spellEnd"/>
+      <w:r>
+        <w:rPr>
+          <w:b/>
+          <w:color w:val="000000" w:themeColor="text1"/>
+          <w:szCs w:val="24"/>
+        </w:rPr>
+        <w:t>-dev zlib1g-dev</w:t>
+      </w:r>
+    </w:p>
+    <w:p>
+      <w:pPr>
+        <w:pStyle w:val="ListParagraph"/>
+        <w:spacing w:line="276" w:lineRule="auto"/>
+        <w:ind w:left="1505"/>
+        <w:rPr>
+          <w:rStyle w:val="HTMLCode"/>
+          <w:rFonts w:ascii="Times New Roman" w:eastAsiaTheme="majorEastAsia" w:hAnsi="Times New Roman" w:cs="Times New Roman"/>
+          <w:color w:val="000000" w:themeColor="text1"/>
+          <w:sz w:val="24"/>
+          <w:szCs w:val="24"/>
+          <w:shd w:val="clear" w:color="auto" w:fill="F6F9FA"/>
+        </w:rPr>
+      </w:pPr>
+    </w:p>
+    <w:p>
+      <w:pPr>
+        <w:pStyle w:val="ListParagraph"/>
+        <w:numPr>
+          <w:ilvl w:val="0"/>
+          <w:numId w:val="12"/>
+        </w:numPr>
+        <w:spacing w:line="276" w:lineRule="auto"/>
+        <w:rPr>
+          <w:color w:val="000000" w:themeColor="text1"/>
+          <w:szCs w:val="24"/>
+        </w:rPr>
+      </w:pPr>
+      <w:r>
+        <w:rPr>
+          <w:color w:val="000000" w:themeColor="text1"/>
+          <w:szCs w:val="24"/>
+        </w:rPr>
+        <w:t xml:space="preserve">Then select </w:t>
+      </w:r>
+      <w:r>
+        <w:rPr>
+          <w:b/>
+          <w:color w:val="000000" w:themeColor="text1"/>
+          <w:szCs w:val="24"/>
+        </w:rPr>
+        <w:t>Y</w:t>
+      </w:r>
+      <w:r>
+        <w:rPr>
+          <w:color w:val="000000" w:themeColor="text1"/>
+          <w:szCs w:val="24"/>
+        </w:rPr>
+        <w:t xml:space="preserve"> to continue and wait for the packages to be installed.</w:t>
+      </w:r>
+    </w:p>
+    <w:p>
+      <w:pPr>
+        <w:pStyle w:val="ListParagraph"/>
+        <w:numPr>
+          <w:ilvl w:val="0"/>
+          <w:numId w:val="12"/>
+        </w:numPr>
+        <w:spacing w:line="276" w:lineRule="auto"/>
+        <w:rPr>
+          <w:color w:val="000000" w:themeColor="text1"/>
+          <w:szCs w:val="24"/>
+        </w:rPr>
+      </w:pPr>
+      <w:r>
+        <w:rPr>
+          <w:color w:val="000000" w:themeColor="text1"/>
+          <w:szCs w:val="24"/>
+        </w:rPr>
+        <w:t>For </w:t>
+      </w:r>
+      <w:r>
+        <w:rPr>
+          <w:rStyle w:val="Strong"/>
+          <w:color w:val="000000" w:themeColor="text1"/>
+          <w:szCs w:val="24"/>
+        </w:rPr>
+        <w:t>Fedora</w:t>
+      </w:r>
+      <w:r>
+        <w:rPr>
+          <w:color w:val="000000" w:themeColor="text1"/>
+          <w:szCs w:val="24"/>
+        </w:rPr>
+        <w:t xml:space="preserve"> based Linux distributions run the following command in </w:t>
+      </w:r>
+      <w:r>
+        <w:rPr>
+          <w:color w:val="000000" w:themeColor="text1"/>
+          <w:szCs w:val="24"/>
+        </w:rPr>
+        <w:t>your terminal application</w:t>
+      </w:r>
+    </w:p>
+    <w:p>
+      <w:pPr>
+        <w:pStyle w:val="ListParagraph"/>
+        <w:spacing w:line="276" w:lineRule="auto"/>
+        <w:ind w:left="1505"/>
+        <w:rPr>
+          <w:color w:val="000000" w:themeColor="text1"/>
+          <w:szCs w:val="24"/>
+        </w:rPr>
+      </w:pPr>
+    </w:p>
+    <w:p>
+      <w:pPr>
+        <w:pStyle w:val="ListParagraph"/>
+        <w:spacing w:line="276" w:lineRule="auto"/>
+        <w:ind w:left="1505"/>
+        <w:rPr>
+          <w:b/>
+          <w:color w:val="000000" w:themeColor="text1"/>
+          <w:szCs w:val="24"/>
+        </w:rPr>
+      </w:pPr>
+      <w:proofErr w:type="spellStart"/>
+      <w:r>
+        <w:rPr>
+          <w:b/>
+          <w:color w:val="000000" w:themeColor="text1"/>
+          <w:szCs w:val="24"/>
+        </w:rPr>
+        <w:t>sudo</w:t>
+      </w:r>
+      <w:proofErr w:type="spellEnd"/>
+      <w:r>
+        <w:rPr>
+          <w:b/>
+          <w:color w:val="000000" w:themeColor="text1"/>
+          <w:szCs w:val="24"/>
+        </w:rPr>
+        <w:t xml:space="preserve"> yum groupinstall 'Development Tools' &amp;&amp; </w:t>
+      </w:r>
+      <w:proofErr w:type="spellStart"/>
+      <w:r>
+        <w:rPr>
+          <w:b/>
+          <w:color w:val="000000" w:themeColor="text1"/>
+          <w:szCs w:val="24"/>
+        </w:rPr>
+        <w:t>sudo</w:t>
+      </w:r>
+      <w:proofErr w:type="spellEnd"/>
+      <w:r>
+        <w:rPr>
+          <w:b/>
+          <w:color w:val="000000" w:themeColor="text1"/>
+          <w:szCs w:val="24"/>
+        </w:rPr>
+        <w:t xml:space="preserve"> yum install curl git m4 ruby </w:t>
+      </w:r>
+      <w:proofErr w:type="spellStart"/>
+      <w:r>
+        <w:rPr>
+          <w:b/>
+          <w:color w:val="000000" w:themeColor="text1"/>
+          <w:szCs w:val="24"/>
+        </w:rPr>
+        <w:t>texinfo</w:t>
+      </w:r>
+      <w:proofErr w:type="spellEnd"/>
+      <w:r>
+        <w:rPr>
+          <w:b/>
+          <w:color w:val="000000" w:themeColor="text1"/>
+          <w:szCs w:val="24"/>
+        </w:rPr>
+        <w:t xml:space="preserve"> bzip2-devel curl-</w:t>
+      </w:r>
+      <w:proofErr w:type="spellStart"/>
+      <w:r>
+        <w:rPr>
+          <w:b/>
+          <w:color w:val="000000" w:themeColor="text1"/>
+          <w:szCs w:val="24"/>
+        </w:rPr>
+        <w:t>devel</w:t>
+      </w:r>
+      <w:proofErr w:type="spellEnd"/>
+      <w:r>
+        <w:rPr>
+          <w:b/>
+          <w:color w:val="000000" w:themeColor="text1"/>
+          <w:szCs w:val="24"/>
+        </w:rPr>
+        <w:t xml:space="preserve"> expat-</w:t>
+      </w:r>
+      <w:proofErr w:type="spellStart"/>
+      <w:r>
+        <w:rPr>
+          <w:b/>
+          <w:color w:val="000000" w:themeColor="text1"/>
+          <w:szCs w:val="24"/>
+        </w:rPr>
+        <w:t>devel</w:t>
+      </w:r>
+      <w:proofErr w:type="spellEnd"/>
+      <w:r>
+        <w:rPr>
+          <w:b/>
+          <w:color w:val="000000" w:themeColor="text1"/>
+          <w:szCs w:val="24"/>
+        </w:rPr>
+        <w:t xml:space="preserve"> </w:t>
+      </w:r>
+      <w:proofErr w:type="spellStart"/>
+      <w:r>
+        <w:rPr>
+          <w:b/>
+          <w:color w:val="000000" w:themeColor="text1"/>
+          <w:szCs w:val="24"/>
+        </w:rPr>
+        <w:t>ncurses-devel</w:t>
+      </w:r>
+      <w:proofErr w:type="spellEnd"/>
+      <w:r>
+        <w:rPr>
+          <w:b/>
+          <w:color w:val="000000" w:themeColor="text1"/>
+          <w:szCs w:val="24"/>
+        </w:rPr>
+        <w:t xml:space="preserve"> </w:t>
+      </w:r>
+      <w:proofErr w:type="spellStart"/>
+      <w:r>
+        <w:rPr>
+          <w:b/>
+          <w:color w:val="000000" w:themeColor="text1"/>
+          <w:szCs w:val="24"/>
+        </w:rPr>
+        <w:t>zlib-devel</w:t>
+      </w:r>
+      <w:proofErr w:type="spellEnd"/>
+    </w:p>
+    <w:p>
+      <w:pPr>
+        <w:pStyle w:val="ListParagraph"/>
+        <w:spacing w:line="276" w:lineRule="auto"/>
+        <w:ind w:left="1505"/>
+        <w:rPr>
+          <w:color w:val="000000" w:themeColor="text1"/>
+          <w:szCs w:val="24"/>
+        </w:rPr>
+      </w:pPr>
+    </w:p>
+    <w:p>
+      <w:pPr>
+        <w:pStyle w:val="ListParagraph"/>
+        <w:numPr>
+          <w:ilvl w:val="0"/>
+          <w:numId w:val="12"/>
+        </w:numPr>
+        <w:spacing w:line="276" w:lineRule="auto"/>
+        <w:rPr>
+          <w:color w:val="000000" w:themeColor="text1"/>
+          <w:szCs w:val="24"/>
+        </w:rPr>
+      </w:pPr>
+      <w:r>
+        <w:rPr>
+          <w:color w:val="000000" w:themeColor="text1"/>
+          <w:szCs w:val="24"/>
+        </w:rPr>
+        <w:t xml:space="preserve"> </w:t>
+      </w:r>
+      <w:r>
+        <w:rPr>
+          <w:color w:val="000000" w:themeColor="text1"/>
+          <w:szCs w:val="24"/>
+        </w:rPr>
+        <w:t>Then select Y to continue and wait for the packages to be installed.</w:t>
+      </w:r>
+    </w:p>
+    <w:p>
+      <w:pPr>
+        <w:pStyle w:val="ListParagraph"/>
+        <w:numPr>
+          <w:ilvl w:val="0"/>
+          <w:numId w:val="12"/>
+        </w:numPr>
+        <w:spacing w:line="276" w:lineRule="auto"/>
+        <w:rPr>
+          <w:color w:val="000000" w:themeColor="text1"/>
+          <w:szCs w:val="24"/>
+        </w:rPr>
+      </w:pPr>
+      <w:r>
+        <w:rPr>
+          <w:rStyle w:val="Strong"/>
+          <w:color w:val="000000" w:themeColor="text1"/>
+          <w:szCs w:val="24"/>
+        </w:rPr>
+        <w:t>Homebrew</w:t>
+      </w:r>
+      <w:r>
+        <w:rPr>
+          <w:color w:val="000000" w:themeColor="text1"/>
+          <w:szCs w:val="24"/>
+        </w:rPr>
+        <w:t xml:space="preserve">. Homebrew is a package manager originally for the Mac, but it’s been ported to Linux as </w:t>
+      </w:r>
+      <w:r>
+        <w:rPr>
+          <w:color w:val="000000" w:themeColor="text1"/>
+          <w:szCs w:val="24"/>
+        </w:rPr>
+        <w:t>Linux brew</w:t>
+      </w:r>
+      <w:r>
+        <w:rPr>
+          <w:color w:val="000000" w:themeColor="text1"/>
+          <w:szCs w:val="24"/>
+        </w:rPr>
+        <w:t>, making installing most open-source software (like Node) as simple as writing: </w:t>
+      </w:r>
+      <w:r>
+        <w:rPr>
+          <w:rFonts w:eastAsiaTheme="majorEastAsia"/>
+        </w:rPr>
+        <w:t>brew install node</w:t>
+      </w:r>
+      <w:r>
+        <w:rPr>
+          <w:color w:val="000000" w:themeColor="text1"/>
+          <w:szCs w:val="24"/>
+        </w:rPr>
+        <w:t> </w:t>
+      </w:r>
+    </w:p>
+    <w:p>
+      <w:pPr>
+        <w:pStyle w:val="ListParagraph"/>
+        <w:numPr>
+          <w:ilvl w:val="0"/>
+          <w:numId w:val="12"/>
+        </w:numPr>
+        <w:spacing w:line="276" w:lineRule="auto"/>
+        <w:rPr>
+          <w:color w:val="000000" w:themeColor="text1"/>
+          <w:szCs w:val="24"/>
+        </w:rPr>
+      </w:pPr>
+      <w:r>
+        <w:rPr>
+          <w:color w:val="000000" w:themeColor="text1"/>
+          <w:szCs w:val="24"/>
+        </w:rPr>
+        <w:t xml:space="preserve"> To install Homebrew for Linux, open your terminal application and paste in the command</w:t>
+      </w:r>
+    </w:p>
+    <w:p>
+      <w:pPr>
+        <w:pStyle w:val="ListParagraph"/>
+        <w:spacing w:line="276" w:lineRule="auto"/>
+        <w:ind w:left="1505"/>
+        <w:rPr>
+          <w:color w:val="000000" w:themeColor="text1"/>
+          <w:szCs w:val="24"/>
+        </w:rPr>
+      </w:pPr>
+    </w:p>
+    <w:p>
+      <w:pPr>
+        <w:pStyle w:val="ListParagraph"/>
+        <w:spacing w:line="276" w:lineRule="auto"/>
+        <w:ind w:left="1505"/>
+        <w:jc w:val="left"/>
+        <w:rPr>
+          <w:b/>
+          <w:color w:val="000000" w:themeColor="text1"/>
+          <w:szCs w:val="24"/>
+        </w:rPr>
+      </w:pPr>
+      <w:r>
+        <w:rPr>
+          <w:b/>
+          <w:color w:val="000000" w:themeColor="text1"/>
+          <w:szCs w:val="24"/>
+        </w:rPr>
+        <w:t>ruby -e "$(curl -</w:t>
+      </w:r>
+      <w:proofErr w:type="spellStart"/>
+      <w:r>
+        <w:rPr>
+          <w:b/>
+          <w:color w:val="000000" w:themeColor="text1"/>
+          <w:szCs w:val="24"/>
+        </w:rPr>
+        <w:t>fsSL</w:t>
+      </w:r>
+      <w:proofErr w:type="spellEnd"/>
+      <w:r>
+        <w:rPr>
+          <w:b/>
+          <w:color w:val="000000" w:themeColor="text1"/>
+          <w:szCs w:val="24"/>
+        </w:rPr>
+        <w:t xml:space="preserve"> https://raw.githubusercontent.com/Homebrew/linuxbrew/go/install)"</w:t>
+      </w:r>
+    </w:p>
+    <w:p>
+      <w:pPr>
+        <w:pStyle w:val="ListParagraph"/>
+        <w:spacing w:line="276" w:lineRule="auto"/>
+        <w:ind w:left="1505"/>
+        <w:rPr>
+          <w:color w:val="000000" w:themeColor="text1"/>
+          <w:szCs w:val="24"/>
+        </w:rPr>
+      </w:pPr>
+    </w:p>
+    <w:p>
+      <w:pPr>
+        <w:pStyle w:val="ListParagraph"/>
+        <w:numPr>
+          <w:ilvl w:val="0"/>
+          <w:numId w:val="12"/>
+        </w:numPr>
+        <w:spacing w:line="276" w:lineRule="auto"/>
+        <w:rPr>
+          <w:color w:val="000000" w:themeColor="text1"/>
+          <w:szCs w:val="24"/>
+        </w:rPr>
+      </w:pPr>
+      <w:r>
+        <w:rPr>
+          <w:color w:val="000000" w:themeColor="text1"/>
+          <w:szCs w:val="24"/>
+        </w:rPr>
+        <w:t>Follow the instructions in the terminal to complete the installation process.</w:t>
+      </w:r>
+    </w:p>
+    <w:p>
+      <w:pPr>
+        <w:pStyle w:val="ListParagraph"/>
+        <w:numPr>
+          <w:ilvl w:val="0"/>
+          <w:numId w:val="12"/>
+        </w:numPr>
+        <w:spacing w:line="276" w:lineRule="auto"/>
+        <w:rPr>
+          <w:color w:val="000000" w:themeColor="text1"/>
+          <w:szCs w:val="24"/>
+        </w:rPr>
+      </w:pPr>
+      <w:r>
+        <w:rPr>
+          <w:color w:val="000000" w:themeColor="text1"/>
+          <w:szCs w:val="24"/>
+        </w:rPr>
+        <w:t xml:space="preserve">Once </w:t>
+      </w:r>
+      <w:r>
+        <w:rPr>
+          <w:color w:val="000000" w:themeColor="text1"/>
+          <w:szCs w:val="24"/>
+        </w:rPr>
+        <w:t>Linux brew</w:t>
+      </w:r>
+      <w:r>
+        <w:rPr>
+          <w:color w:val="000000" w:themeColor="text1"/>
+          <w:szCs w:val="24"/>
+        </w:rPr>
+        <w:t xml:space="preserve"> is installed, you’ll need add the following 3 lines to </w:t>
+      </w:r>
+      <w:proofErr w:type="gramStart"/>
+      <w:r>
+        <w:rPr>
+          <w:color w:val="000000" w:themeColor="text1"/>
+          <w:szCs w:val="24"/>
+        </w:rPr>
+        <w:t>your </w:t>
+      </w:r>
+      <w:r>
+        <w:rPr>
+          <w:rStyle w:val="HTMLCode"/>
+          <w:rFonts w:ascii="Times New Roman" w:eastAsiaTheme="majorEastAsia" w:hAnsi="Times New Roman" w:cs="Times New Roman"/>
+          <w:color w:val="000000" w:themeColor="text1"/>
+          <w:sz w:val="24"/>
+          <w:szCs w:val="24"/>
+        </w:rPr>
+        <w:t>.</w:t>
+      </w:r>
+      <w:proofErr w:type="spellStart"/>
+      <w:r>
+        <w:rPr>
+          <w:rStyle w:val="HTMLCode"/>
+          <w:rFonts w:ascii="Times New Roman" w:eastAsiaTheme="majorEastAsia" w:hAnsi="Times New Roman" w:cs="Times New Roman"/>
+          <w:color w:val="000000" w:themeColor="text1"/>
+          <w:sz w:val="24"/>
+          <w:szCs w:val="24"/>
+        </w:rPr>
+        <w:t>bashrc</w:t>
+      </w:r>
+      <w:r>
+        <w:rPr>
+          <w:color w:val="000000" w:themeColor="text1"/>
+          <w:szCs w:val="24"/>
+        </w:rPr>
+        <w:t>or</w:t>
+      </w:r>
+      <w:proofErr w:type="spellEnd"/>
+      <w:proofErr w:type="gramEnd"/>
+      <w:r>
+        <w:rPr>
+          <w:color w:val="000000" w:themeColor="text1"/>
+          <w:szCs w:val="24"/>
+        </w:rPr>
+        <w:t> </w:t>
+      </w:r>
+      <w:r>
+        <w:rPr>
+          <w:rStyle w:val="HTMLCode"/>
+          <w:rFonts w:ascii="Times New Roman" w:eastAsiaTheme="majorEastAsia" w:hAnsi="Times New Roman" w:cs="Times New Roman"/>
+          <w:color w:val="000000" w:themeColor="text1"/>
+          <w:sz w:val="24"/>
+          <w:szCs w:val="24"/>
+        </w:rPr>
+        <w:t>.</w:t>
+      </w:r>
+      <w:proofErr w:type="spellStart"/>
+      <w:r>
+        <w:rPr>
+          <w:rStyle w:val="HTMLCode"/>
+          <w:rFonts w:ascii="Times New Roman" w:eastAsiaTheme="majorEastAsia" w:hAnsi="Times New Roman" w:cs="Times New Roman"/>
+          <w:color w:val="000000" w:themeColor="text1"/>
+          <w:sz w:val="24"/>
+          <w:szCs w:val="24"/>
+        </w:rPr>
+        <w:t>zshrc</w:t>
+      </w:r>
+      <w:proofErr w:type="spellEnd"/>
+      <w:r>
+        <w:rPr>
+          <w:color w:val="000000" w:themeColor="text1"/>
+          <w:szCs w:val="24"/>
+        </w:rPr>
+        <w:t> file:</w:t>
+      </w:r>
+    </w:p>
+    <w:p>
+      <w:pPr>
+        <w:pStyle w:val="ListParagraph"/>
+        <w:spacing w:line="276" w:lineRule="auto"/>
+        <w:ind w:left="1505"/>
+        <w:rPr>
+          <w:color w:val="000000" w:themeColor="text1"/>
+          <w:szCs w:val="24"/>
+        </w:rPr>
+      </w:pPr>
+    </w:p>
+    <w:p>
+      <w:pPr>
+        <w:spacing w:line="276" w:lineRule="auto"/>
+        <w:ind w:left="1505"/>
+        <w:rPr>
+          <w:rFonts w:eastAsiaTheme="majorEastAsia"/>
+        </w:rPr>
+      </w:pPr>
+      <w:r>
+        <w:rPr>
+          <w:rFonts w:eastAsiaTheme="majorEastAsia"/>
+        </w:rPr>
+        <w:t xml:space="preserve">  export PATH="$HOME</w:t>
+      </w:r>
+      <w:proofErr w:type="gramStart"/>
+      <w:r>
+        <w:rPr>
+          <w:rFonts w:eastAsiaTheme="majorEastAsia"/>
+        </w:rPr>
+        <w:t>/.</w:t>
+      </w:r>
+      <w:proofErr w:type="spellStart"/>
+      <w:r>
+        <w:rPr>
+          <w:rFonts w:eastAsiaTheme="majorEastAsia"/>
+        </w:rPr>
+        <w:t>linuxbrew</w:t>
+      </w:r>
+      <w:proofErr w:type="spellEnd"/>
+      <w:proofErr w:type="gramEnd"/>
+      <w:r>
+        <w:rPr>
+          <w:rFonts w:eastAsiaTheme="majorEastAsia"/>
+        </w:rPr>
+        <w:t>/bin:$PATH"</w:t>
+      </w:r>
+    </w:p>
+    <w:p>
+      <w:pPr>
+        <w:spacing w:line="276" w:lineRule="auto"/>
+        <w:ind w:left="1505"/>
+        <w:rPr>
+          <w:rFonts w:eastAsiaTheme="majorEastAsia"/>
+        </w:rPr>
+      </w:pPr>
+      <w:r>
+        <w:rPr>
+          <w:rFonts w:eastAsiaTheme="majorEastAsia"/>
+        </w:rPr>
+        <w:t xml:space="preserve">  export MANPATH="$HOME</w:t>
+      </w:r>
+      <w:proofErr w:type="gramStart"/>
+      <w:r>
+        <w:rPr>
+          <w:rFonts w:eastAsiaTheme="majorEastAsia"/>
+        </w:rPr>
+        <w:t>/.</w:t>
+      </w:r>
+      <w:proofErr w:type="spellStart"/>
+      <w:r>
+        <w:rPr>
+          <w:rFonts w:eastAsiaTheme="majorEastAsia"/>
+        </w:rPr>
+        <w:t>linuxbrew</w:t>
+      </w:r>
+      <w:proofErr w:type="spellEnd"/>
+      <w:proofErr w:type="gramEnd"/>
+      <w:r>
+        <w:rPr>
+          <w:rFonts w:eastAsiaTheme="majorEastAsia"/>
+        </w:rPr>
+        <w:t>/share/man:$MANPATH"</w:t>
+      </w:r>
+    </w:p>
+    <w:p>
+      <w:pPr>
+        <w:spacing w:line="276" w:lineRule="auto"/>
+        <w:ind w:left="1505"/>
+        <w:rPr>
+          <w:rFonts w:eastAsiaTheme="majorEastAsia"/>
+        </w:rPr>
+      </w:pPr>
+      <w:r>
+        <w:rPr>
+          <w:rFonts w:eastAsiaTheme="majorEastAsia"/>
+        </w:rPr>
+        <w:t xml:space="preserve">  export INFOPATH="$HOME</w:t>
+      </w:r>
+      <w:proofErr w:type="gramStart"/>
+      <w:r>
+        <w:rPr>
+          <w:rFonts w:eastAsiaTheme="majorEastAsia"/>
+        </w:rPr>
+        <w:t>/.</w:t>
+      </w:r>
+      <w:proofErr w:type="spellStart"/>
+      <w:r>
+        <w:rPr>
+          <w:rFonts w:eastAsiaTheme="majorEastAsia"/>
+        </w:rPr>
+        <w:t>linuxbrew</w:t>
+      </w:r>
+      <w:proofErr w:type="spellEnd"/>
+      <w:proofErr w:type="gramEnd"/>
+      <w:r>
+        <w:rPr>
+          <w:rFonts w:eastAsiaTheme="majorEastAsia"/>
+        </w:rPr>
+        <w:t>/share/info:$INFOPATH"</w:t>
+      </w:r>
+    </w:p>
+    <w:p>
+      <w:pPr>
+        <w:spacing w:line="276" w:lineRule="auto"/>
+        <w:ind w:left="1505"/>
+        <w:rPr>
+          <w:rFonts w:eastAsiaTheme="majorEastAsia"/>
+        </w:rPr>
+      </w:pPr>
+    </w:p>
+    <w:p>
+      <w:pPr>
+        <w:pStyle w:val="ListParagraph"/>
+        <w:numPr>
+          <w:ilvl w:val="1"/>
+          <w:numId w:val="11"/>
+        </w:numPr>
+        <w:spacing w:line="276" w:lineRule="auto"/>
+        <w:rPr>
+          <w:b/>
+        </w:rPr>
+      </w:pPr>
+      <w:r>
+        <w:rPr>
+          <w:b/>
+        </w:rPr>
+        <w:t>Node and npm installation</w:t>
+      </w:r>
+    </w:p>
+    <w:p>
+      <w:pPr>
+        <w:pStyle w:val="ListParagraph"/>
+        <w:numPr>
+          <w:ilvl w:val="0"/>
+          <w:numId w:val="15"/>
+        </w:numPr>
+        <w:spacing w:line="276" w:lineRule="auto"/>
+      </w:pPr>
+      <w:r>
+        <w:t>Open the terminal and run the following command</w:t>
+      </w:r>
+    </w:p>
+    <w:p>
+      <w:pPr>
+        <w:spacing w:line="276" w:lineRule="auto"/>
+        <w:ind w:left="1440" w:firstLine="720"/>
+        <w:rPr>
+          <w:b/>
+        </w:rPr>
+      </w:pPr>
+      <w:r>
+        <w:rPr>
+          <w:b/>
+        </w:rPr>
+        <w:t>brew install node</w:t>
+      </w:r>
+    </w:p>
+    <w:p>
+      <w:pPr>
+        <w:pStyle w:val="ListParagraph"/>
+        <w:numPr>
+          <w:ilvl w:val="0"/>
+          <w:numId w:val="15"/>
+        </w:numPr>
+        <w:spacing w:line="276" w:lineRule="auto"/>
+      </w:pPr>
+      <w:r>
+        <w:t>To Test for successful installation if node and npm go to terminal and type</w:t>
+      </w:r>
+    </w:p>
+    <w:p>
+      <w:pPr>
+        <w:pStyle w:val="ListParagraph"/>
+        <w:spacing w:line="276" w:lineRule="auto"/>
+        <w:ind w:left="1505" w:firstLine="655"/>
+        <w:rPr>
+          <w:b/>
+        </w:rPr>
+      </w:pPr>
+      <w:r>
+        <w:rPr>
+          <w:b/>
+        </w:rPr>
+        <w:t>node -v</w:t>
+      </w:r>
+    </w:p>
+    <w:p>
+      <w:pPr>
+        <w:pStyle w:val="ListParagraph"/>
+        <w:spacing w:line="276" w:lineRule="auto"/>
+        <w:ind w:left="1505" w:firstLine="655"/>
+        <w:rPr>
+          <w:b/>
+        </w:rPr>
+      </w:pPr>
+      <w:r>
+        <w:rPr>
+          <w:b/>
+        </w:rPr>
+        <w:t>npm -v</w:t>
+      </w:r>
+    </w:p>
+    <w:p>
+      <w:pPr>
+        <w:pStyle w:val="ListParagraph"/>
+        <w:numPr>
+          <w:ilvl w:val="0"/>
+          <w:numId w:val="15"/>
+        </w:numPr>
+        <w:spacing w:line="276" w:lineRule="auto"/>
+      </w:pPr>
+      <w:r>
+        <w:t>This should print the version numbers of node and npm</w:t>
+      </w:r>
+    </w:p>
+    <w:p>
+      <w:pPr>
+        <w:pStyle w:val="ListParagraph"/>
+        <w:numPr>
+          <w:ilvl w:val="0"/>
+          <w:numId w:val="15"/>
+        </w:numPr>
+        <w:spacing w:line="276" w:lineRule="auto"/>
+      </w:pPr>
+      <w:r>
+        <w:t>For installation of angular-cli and express, go to terminal and run the following commands</w:t>
+      </w:r>
+    </w:p>
+    <w:p>
+      <w:pPr>
+        <w:pStyle w:val="ListParagraph"/>
+        <w:spacing w:line="276" w:lineRule="auto"/>
+        <w:ind w:left="1505"/>
+        <w:rPr>
+          <w:b/>
+        </w:rPr>
+      </w:pPr>
+      <w:r>
+        <w:rPr>
+          <w:b/>
+        </w:rPr>
+        <w:t xml:space="preserve">      </w:t>
+      </w:r>
+      <w:r>
+        <w:rPr>
+          <w:b/>
+        </w:rPr>
+        <w:t>b</w:t>
+      </w:r>
+      <w:r>
+        <w:rPr>
+          <w:b/>
+        </w:rPr>
+        <w:t>rew install angular-cli</w:t>
+      </w:r>
+      <w:r>
+        <w:t xml:space="preserve"> or </w:t>
+      </w:r>
+      <w:r>
+        <w:rPr>
+          <w:b/>
+        </w:rPr>
+        <w:t>npm install -g @angular/cli@latest</w:t>
+      </w:r>
+    </w:p>
+    <w:p>
+      <w:pPr>
+        <w:pStyle w:val="ListParagraph"/>
+        <w:spacing w:line="276" w:lineRule="auto"/>
+        <w:ind w:left="1505"/>
+      </w:pPr>
+      <w:r>
+        <w:rPr>
+          <w:b/>
+        </w:rPr>
+        <w:t xml:space="preserve">   </w:t>
+      </w:r>
+      <w:r>
+        <w:rPr>
+          <w:b/>
+        </w:rPr>
+        <w:t xml:space="preserve">   </w:t>
+      </w:r>
+      <w:r>
+        <w:rPr>
+          <w:b/>
+        </w:rPr>
+        <w:t>brew install angular-cli</w:t>
+      </w:r>
+      <w:r>
+        <w:t xml:space="preserve"> </w:t>
+      </w:r>
+      <w:r>
+        <w:t xml:space="preserve">or </w:t>
+      </w:r>
+      <w:r>
+        <w:rPr>
+          <w:b/>
+        </w:rPr>
+        <w:t>npm</w:t>
+      </w:r>
+      <w:r>
+        <w:rPr>
+          <w:b/>
+        </w:rPr>
+        <w:t xml:space="preserve"> install -g express</w:t>
+      </w:r>
+    </w:p>
+    <w:p>
+      <w:pPr>
+        <w:pStyle w:val="ListParagraph"/>
+        <w:spacing w:line="276" w:lineRule="auto"/>
+        <w:ind w:left="1505"/>
+      </w:pPr>
+      <w:r>
+        <w:t xml:space="preserve">      </w:t>
+      </w:r>
+    </w:p>
+    <w:p>
+      <w:pPr>
+        <w:spacing w:line="276" w:lineRule="auto"/>
+      </w:pPr>
     </w:p>
     <w:p>
       <w:pPr>
         <w:pStyle w:val="Heading1"/>
+        <w:spacing w:line="276" w:lineRule="auto"/>
         <w:rPr>
           <w:rFonts w:ascii="Times New Roman" w:hAnsi="Times New Roman" w:cs="Times New Roman"/>
-          <w:sz w:val="24"/>
-          <w:szCs w:val="24"/>
+          <w:sz w:val="28"/>
+          <w:szCs w:val="28"/>
         </w:rPr>
       </w:pPr>
       <w:r>
         <w:rPr>
           <w:rFonts w:ascii="Times New Roman" w:hAnsi="Times New Roman" w:cs="Times New Roman"/>
-          <w:sz w:val="24"/>
-          <w:szCs w:val="24"/>
-        </w:rPr>
-        <w:fldChar w:fldCharType="end"/>
-      </w:r>
+          <w:sz w:val="28"/>
+          <w:szCs w:val="28"/>
+        </w:rPr>
+        <w:t xml:space="preserve"> </w:t>
+      </w:r>
+      <w:bookmarkStart w:id="9" w:name="_Toc513109630"/>
       <w:r>
         <w:rPr>
           <w:rFonts w:ascii="Times New Roman" w:hAnsi="Times New Roman" w:cs="Times New Roman"/>
-          <w:sz w:val="24"/>
-          <w:szCs w:val="24"/>
-        </w:rPr>
-        <w:t xml:space="preserve"> </w:t>
-      </w:r>
-      <w:bookmarkStart w:id="7" w:name="_Toc512435831"/>
-      <w:r>
-        <w:rPr>
-          <w:rFonts w:ascii="Times New Roman" w:hAnsi="Times New Roman" w:cs="Times New Roman"/>
-          <w:sz w:val="24"/>
-          <w:szCs w:val="24"/>
+          <w:sz w:val="28"/>
+          <w:szCs w:val="28"/>
         </w:rPr>
         <w:t>3. Web Client Installation</w:t>
       </w:r>
-      <w:bookmarkEnd w:id="7"/>
+      <w:bookmarkEnd w:id="9"/>
+    </w:p>
+    <w:p>
+      <w:pPr>
+        <w:spacing w:line="276" w:lineRule="auto"/>
+      </w:pPr>
     </w:p>
     <w:p>
       <w:pPr>
         <w:pStyle w:val="NormalWeb"/>
-        <w:spacing w:before="0" w:beforeAutospacing="0" w:after="240" w:afterAutospacing="0"/>
+        <w:spacing w:before="0" w:beforeAutospacing="0" w:after="240" w:afterAutospacing="0" w:line="276" w:lineRule="auto"/>
         <w:ind w:left="360"/>
         <w:rPr>
           <w:color w:val="24292E"/>
@@ -1493,19 +2860,19 @@
         <w:rPr>
           <w:color w:val="24292E"/>
         </w:rPr>
-        <w:t xml:space="preserve">Run the below commands in terminal/console window , if </w:t>
-      </w:r>
-      <w:r>
-        <w:rPr>
-          <w:color w:val="24292E"/>
-        </w:rPr>
-        <w:t>you</w:t>
-      </w:r>
-      <w:r>
-        <w:rPr>
-          <w:color w:val="24292E"/>
-        </w:rPr>
-        <w:t xml:space="preserve"> are running the </w:t>
+        <w:t xml:space="preserve">Run the below commands in terminal/console </w:t>
+      </w:r>
+      <w:r>
+        <w:rPr>
+          <w:color w:val="24292E"/>
+        </w:rPr>
+        <w:t>window,</w:t>
+      </w:r>
+      <w:r>
+        <w:rPr>
+          <w:color w:val="24292E"/>
+        </w:rPr>
+        <w:t xml:space="preserve"> if you are running the </w:t>
       </w:r>
       <w:r>
         <w:rPr>
@@ -1530,7 +2897,7 @@
           <w:tab w:val="clear" w:pos="720"/>
           <w:tab w:val="num" w:pos="1080"/>
         </w:tabs>
-        <w:spacing w:beforeAutospacing="1" w:afterAutospacing="1"/>
+        <w:spacing w:beforeAutospacing="1" w:afterAutospacing="1" w:line="276" w:lineRule="auto"/>
         <w:ind w:left="1080"/>
         <w:jc w:val="left"/>
         <w:rPr>
@@ -1565,7 +2932,7 @@
           <w:ilvl w:val="0"/>
           <w:numId w:val="6"/>
         </w:numPr>
-        <w:spacing w:beforeAutospacing="1" w:afterAutospacing="1"/>
+        <w:spacing w:beforeAutospacing="1" w:afterAutospacing="1" w:line="276" w:lineRule="auto"/>
         <w:jc w:val="left"/>
         <w:rPr>
           <w:color w:val="24292E"/>
@@ -1580,6 +2947,7 @@
           <w:sz w:val="24"/>
           <w:szCs w:val="24"/>
         </w:rPr>
+        <w:lastRenderedPageBreak/>
         <w:t>cd views</w:t>
       </w:r>
       <w:r>
@@ -1587,7 +2955,21 @@
           <w:color w:val="24292E"/>
           <w:szCs w:val="24"/>
         </w:rPr>
-        <w:t> changes the current working directory(project) path to views folder where angular application resides</w:t>
+        <w:t> </w:t>
+      </w:r>
+      <w:r>
+        <w:rPr>
+          <w:color w:val="24292E"/>
+          <w:szCs w:val="24"/>
+        </w:rPr>
+        <w:t>change</w:t>
+      </w:r>
+      <w:r>
+        <w:rPr>
+          <w:color w:val="24292E"/>
+          <w:szCs w:val="24"/>
+        </w:rPr>
+        <w:t xml:space="preserve"> the current working directory(project) path to views folder where angular application resides</w:t>
       </w:r>
     </w:p>
     <w:p>
@@ -1597,7 +2979,7 @@
           <w:ilvl w:val="0"/>
           <w:numId w:val="6"/>
         </w:numPr>
-        <w:spacing w:beforeAutospacing="1" w:afterAutospacing="1"/>
+        <w:spacing w:beforeAutospacing="1" w:afterAutospacing="1" w:line="276" w:lineRule="auto"/>
         <w:jc w:val="left"/>
         <w:rPr>
           <w:color w:val="24292E"/>
@@ -1636,8 +3018,20 @@
           <w:sz w:val="24"/>
           <w:szCs w:val="24"/>
         </w:rPr>
-        <w:t>package.json</w:t>
-      </w:r>
+        <w:t xml:space="preserve">package. </w:t>
+      </w:r>
+      <w:proofErr w:type="spellStart"/>
+      <w:r>
+        <w:rPr>
+          <w:rStyle w:val="HTMLCode"/>
+          <w:rFonts w:ascii="Times New Roman" w:eastAsiaTheme="majorEastAsia" w:hAnsi="Times New Roman" w:cs="Times New Roman"/>
+          <w:color w:val="24292E"/>
+          <w:sz w:val="24"/>
+          <w:szCs w:val="24"/>
+        </w:rPr>
+        <w:t>json</w:t>
+      </w:r>
+      <w:proofErr w:type="spellEnd"/>
       <w:r>
         <w:rPr>
           <w:color w:val="24292E"/>
@@ -1677,7 +3071,7 @@
           <w:ilvl w:val="0"/>
           <w:numId w:val="4"/>
         </w:numPr>
-        <w:spacing w:before="0" w:beforeAutospacing="0" w:after="0" w:afterAutospacing="0"/>
+        <w:spacing w:before="0" w:beforeAutospacing="0" w:after="0" w:afterAutospacing="0" w:line="276" w:lineRule="auto"/>
         <w:rPr>
           <w:color w:val="24292E"/>
         </w:rPr>
@@ -1708,7 +3102,7 @@
           <w:ilvl w:val="1"/>
           <w:numId w:val="7"/>
         </w:numPr>
-        <w:spacing w:before="0" w:beforeAutospacing="0" w:after="0" w:afterAutospacing="0"/>
+        <w:spacing w:before="0" w:beforeAutospacing="0" w:after="0" w:afterAutospacing="0" w:line="276" w:lineRule="auto"/>
         <w:rPr>
           <w:color w:val="24292E"/>
         </w:rPr>
@@ -1749,7 +3143,7 @@
           <w:ilvl w:val="1"/>
           <w:numId w:val="7"/>
         </w:numPr>
-        <w:spacing w:before="0" w:beforeAutospacing="0" w:after="0" w:afterAutospacing="0"/>
+        <w:spacing w:before="0" w:beforeAutospacing="0" w:after="0" w:afterAutospacing="0" w:line="276" w:lineRule="auto"/>
         <w:rPr>
           <w:color w:val="24292E"/>
         </w:rPr>
@@ -1770,13 +3164,13 @@
         <w:rPr>
           <w:color w:val="24292E"/>
         </w:rPr>
-        <w:t xml:space="preserve"> directory</w:t>
+        <w:t>directory</w:t>
       </w:r>
     </w:p>
     <w:p>
       <w:pPr>
         <w:pStyle w:val="NormalWeb"/>
-        <w:spacing w:before="0" w:beforeAutospacing="0" w:after="0" w:afterAutospacing="0"/>
+        <w:spacing w:before="0" w:beforeAutospacing="0" w:after="0" w:afterAutospacing="0" w:line="276" w:lineRule="auto"/>
         <w:ind w:left="1069"/>
         <w:rPr>
           <w:color w:val="24292E"/>
@@ -1790,7 +3184,7 @@
           <w:ilvl w:val="0"/>
           <w:numId w:val="4"/>
         </w:numPr>
-        <w:spacing w:before="0" w:beforeAutospacing="0" w:after="0" w:afterAutospacing="0"/>
+        <w:spacing w:before="0" w:beforeAutospacing="0" w:after="0" w:afterAutospacing="0" w:line="276" w:lineRule="auto"/>
         <w:rPr>
           <w:color w:val="24292E"/>
         </w:rPr>
@@ -1804,8 +3198,9 @@
           <w:sz w:val="24"/>
           <w:szCs w:val="24"/>
         </w:rPr>
-        <w:t xml:space="preserve">cd .. </w:t>
-      </w:r>
+        <w:t>cd</w:t>
+      </w:r>
+      <w:proofErr w:type="gramStart"/>
       <w:r>
         <w:rPr>
           <w:rStyle w:val="HTMLCode"/>
@@ -1815,8 +3210,9 @@
           <w:sz w:val="24"/>
           <w:szCs w:val="24"/>
         </w:rPr>
-        <w:t xml:space="preserve"> </w:t>
-      </w:r>
+        <w:t xml:space="preserve"> ..</w:t>
+      </w:r>
+      <w:proofErr w:type="gramEnd"/>
       <w:r>
         <w:rPr>
           <w:rStyle w:val="HTMLCode"/>
@@ -1826,7 +3222,7 @@
           <w:sz w:val="24"/>
           <w:szCs w:val="24"/>
         </w:rPr>
-        <w:t xml:space="preserve">&amp;&amp; </w:t>
+        <w:t xml:space="preserve">  &amp;</w:t>
       </w:r>
       <w:r>
         <w:rPr>
@@ -1837,7 +3233,7 @@
           <w:sz w:val="24"/>
           <w:szCs w:val="24"/>
         </w:rPr>
-        <w:t xml:space="preserve"> </w:t>
+        <w:t>&amp; npm</w:t>
       </w:r>
       <w:r>
         <w:rPr>
@@ -1848,7 +3244,7 @@
           <w:sz w:val="24"/>
           <w:szCs w:val="24"/>
         </w:rPr>
-        <w:t>npm install</w:t>
+        <w:t xml:space="preserve"> install</w:t>
       </w:r>
       <w:r>
         <w:rPr>
@@ -1864,7 +3260,7 @@
           <w:ilvl w:val="0"/>
           <w:numId w:val="8"/>
         </w:numPr>
-        <w:spacing w:before="0" w:beforeAutospacing="0" w:after="0" w:afterAutospacing="0"/>
+        <w:spacing w:before="0" w:beforeAutospacing="0" w:after="0" w:afterAutospacing="0" w:line="276" w:lineRule="auto"/>
         <w:rPr>
           <w:color w:val="24292E"/>
         </w:rPr>
@@ -1877,8 +3273,20 @@
           <w:sz w:val="24"/>
           <w:szCs w:val="24"/>
         </w:rPr>
-        <w:t>cd ..</w:t>
-      </w:r>
+        <w:t>cd</w:t>
+      </w:r>
+      <w:proofErr w:type="gramStart"/>
+      <w:r>
+        <w:rPr>
+          <w:rStyle w:val="HTMLCode"/>
+          <w:rFonts w:ascii="Times New Roman" w:eastAsiaTheme="majorEastAsia" w:hAnsi="Times New Roman" w:cs="Times New Roman"/>
+          <w:color w:val="24292E"/>
+          <w:sz w:val="24"/>
+          <w:szCs w:val="24"/>
+        </w:rPr>
+        <w:t xml:space="preserve"> ..</w:t>
+      </w:r>
+      <w:proofErr w:type="gramEnd"/>
       <w:r>
         <w:rPr>
           <w:color w:val="24292E"/>
@@ -1893,7 +3301,7 @@
           <w:ilvl w:val="0"/>
           <w:numId w:val="8"/>
         </w:numPr>
-        <w:spacing w:before="0" w:beforeAutospacing="0" w:after="0" w:afterAutospacing="0"/>
+        <w:spacing w:before="0" w:beforeAutospacing="0" w:after="0" w:afterAutospacing="0" w:line="276" w:lineRule="auto"/>
         <w:rPr>
           <w:color w:val="24292E"/>
         </w:rPr>
@@ -1928,8 +3336,20 @@
           <w:sz w:val="24"/>
           <w:szCs w:val="24"/>
         </w:rPr>
-        <w:t>package.json</w:t>
-      </w:r>
+        <w:t xml:space="preserve">package. </w:t>
+      </w:r>
+      <w:proofErr w:type="spellStart"/>
+      <w:r>
+        <w:rPr>
+          <w:rStyle w:val="HTMLCode"/>
+          <w:rFonts w:ascii="Times New Roman" w:eastAsiaTheme="majorEastAsia" w:hAnsi="Times New Roman" w:cs="Times New Roman"/>
+          <w:color w:val="24292E"/>
+          <w:sz w:val="24"/>
+          <w:szCs w:val="24"/>
+        </w:rPr>
+        <w:t>json</w:t>
+      </w:r>
+      <w:proofErr w:type="spellEnd"/>
       <w:r>
         <w:rPr>
           <w:color w:val="24292E"/>
@@ -1960,7 +3380,7 @@
           <w:ilvl w:val="0"/>
           <w:numId w:val="4"/>
         </w:numPr>
-        <w:spacing w:before="0" w:beforeAutospacing="0" w:after="0" w:afterAutospacing="0"/>
+        <w:spacing w:before="0" w:beforeAutospacing="0" w:after="0" w:afterAutospacing="0" w:line="276" w:lineRule="auto"/>
         <w:rPr>
           <w:color w:val="24292E"/>
         </w:rPr>
@@ -1990,22 +3410,36 @@
           <w:ilvl w:val="0"/>
           <w:numId w:val="9"/>
         </w:numPr>
-        <w:spacing w:before="0" w:beforeAutospacing="0" w:after="0" w:afterAutospacing="0"/>
-        <w:rPr>
-          <w:color w:val="24292E"/>
-        </w:rPr>
-      </w:pPr>
-      <w:r>
-        <w:rPr>
-          <w:color w:val="24292E"/>
-        </w:rPr>
-        <w:t xml:space="preserve">This runs an arbitrary command specified in the package.json's "start" property of its "scripts" </w:t>
-      </w:r>
-      <w:r>
-        <w:rPr>
-          <w:color w:val="24292E"/>
-        </w:rPr>
-        <w:t xml:space="preserve">object. </w:t>
+        <w:spacing w:before="0" w:beforeAutospacing="0" w:after="0" w:afterAutospacing="0" w:line="276" w:lineRule="auto"/>
+        <w:rPr>
+          <w:color w:val="24292E"/>
+        </w:rPr>
+      </w:pPr>
+      <w:r>
+        <w:rPr>
+          <w:color w:val="24292E"/>
+        </w:rPr>
+        <w:t xml:space="preserve">This runs an arbitrary command specified in the </w:t>
+      </w:r>
+      <w:r>
+        <w:rPr>
+          <w:color w:val="24292E"/>
+        </w:rPr>
+        <w:t xml:space="preserve">package. </w:t>
+      </w:r>
+      <w:proofErr w:type="spellStart"/>
+      <w:r>
+        <w:rPr>
+          <w:color w:val="24292E"/>
+        </w:rPr>
+        <w:t>json’s</w:t>
+      </w:r>
+      <w:proofErr w:type="spellEnd"/>
+      <w:r>
+        <w:rPr>
+          <w:color w:val="24292E"/>
+        </w:rPr>
+        <w:t xml:space="preserve"> "start" property of its "scripts" object. </w:t>
       </w:r>
     </w:p>
     <w:p>
@@ -2015,23 +3449,28 @@
           <w:ilvl w:val="0"/>
           <w:numId w:val="9"/>
         </w:numPr>
-        <w:spacing w:before="0" w:beforeAutospacing="0" w:after="0" w:afterAutospacing="0"/>
-        <w:rPr>
-          <w:color w:val="24292E"/>
-        </w:rPr>
-      </w:pPr>
-      <w:r>
-        <w:rPr>
-          <w:color w:val="24292E"/>
-        </w:rPr>
-        <w:lastRenderedPageBreak/>
-        <w:t>Npm</w:t>
-      </w:r>
-      <w:r>
-        <w:rPr>
-          <w:color w:val="24292E"/>
-        </w:rPr>
-        <w:t xml:space="preserve"> scripts let you group together and run logically related commands and establishes a development server to execute the code , launches the application on browser. </w:t>
+        <w:spacing w:before="0" w:beforeAutospacing="0" w:after="0" w:afterAutospacing="0" w:line="276" w:lineRule="auto"/>
+        <w:rPr>
+          <w:color w:val="24292E"/>
+        </w:rPr>
+      </w:pPr>
+      <w:r>
+        <w:rPr>
+          <w:color w:val="24292E"/>
+        </w:rPr>
+        <w:t xml:space="preserve">Npm scripts let you group together and run logically related commands and establishes a development server to execute the </w:t>
+      </w:r>
+      <w:r>
+        <w:rPr>
+          <w:color w:val="24292E"/>
+        </w:rPr>
+        <w:t>code,</w:t>
+      </w:r>
+      <w:r>
+        <w:rPr>
+          <w:color w:val="24292E"/>
+        </w:rPr>
+        <w:t xml:space="preserve"> launches the application on browser. </w:t>
       </w:r>
     </w:p>
     <w:p>
@@ -2041,7 +3480,7 @@
           <w:ilvl w:val="0"/>
           <w:numId w:val="4"/>
         </w:numPr>
-        <w:spacing w:before="0" w:beforeAutospacing="0" w:after="0" w:afterAutospacing="0"/>
+        <w:spacing w:before="0" w:beforeAutospacing="0" w:after="0" w:afterAutospacing="0" w:line="276" w:lineRule="auto"/>
         <w:rPr>
           <w:color w:val="24292E"/>
         </w:rPr>
@@ -2095,7 +3534,7 @@
     <w:p>
       <w:pPr>
         <w:pStyle w:val="NormalWeb"/>
-        <w:spacing w:before="0" w:beforeAutospacing="0" w:after="0" w:afterAutospacing="0"/>
+        <w:spacing w:before="0" w:beforeAutospacing="0" w:after="0" w:afterAutospacing="0" w:line="276" w:lineRule="auto"/>
         <w:ind w:left="1069"/>
         <w:rPr>
           <w:color w:val="24292E"/>
@@ -2105,7 +3544,7 @@
     <w:p>
       <w:pPr>
         <w:pStyle w:val="NormalWeb"/>
-        <w:spacing w:before="0" w:beforeAutospacing="0" w:after="240" w:afterAutospacing="0"/>
+        <w:spacing w:before="0" w:beforeAutospacing="0" w:after="240" w:afterAutospacing="0" w:line="276" w:lineRule="auto"/>
         <w:ind w:left="360"/>
         <w:rPr>
           <w:color w:val="24292E"/>
@@ -2133,13 +3572,19 @@
         <w:rPr>
           <w:color w:val="24292E"/>
         </w:rPr>
-        <w:t>any changes are detected .</w:t>
-      </w:r>
-      <w:r>
-        <w:rPr>
-          <w:color w:val="24292E"/>
-        </w:rPr>
-        <w:t>So, f</w:t>
+        <w:t xml:space="preserve">any changes are </w:t>
+      </w:r>
+      <w:r>
+        <w:rPr>
+          <w:color w:val="24292E"/>
+        </w:rPr>
+        <w:t>detected. So</w:t>
+      </w:r>
+      <w:r>
+        <w:rPr>
+          <w:color w:val="24292E"/>
+        </w:rPr>
+        <w:t>, f</w:t>
       </w:r>
       <w:r>
         <w:rPr>
@@ -2158,7 +3603,7 @@
           <w:tab w:val="clear" w:pos="720"/>
           <w:tab w:val="num" w:pos="1080"/>
         </w:tabs>
-        <w:spacing w:beforeAutospacing="1" w:afterAutospacing="1"/>
+        <w:spacing w:beforeAutospacing="1" w:afterAutospacing="1" w:line="276" w:lineRule="auto"/>
         <w:ind w:left="1080"/>
         <w:jc w:val="left"/>
         <w:rPr>
@@ -2194,7 +3639,7 @@
           <w:tab w:val="clear" w:pos="720"/>
           <w:tab w:val="num" w:pos="1080"/>
         </w:tabs>
-        <w:spacing w:afterAutospacing="1"/>
+        <w:spacing w:afterAutospacing="1" w:line="276" w:lineRule="auto"/>
         <w:ind w:left="1080"/>
         <w:jc w:val="left"/>
         <w:rPr>
@@ -2210,55 +3655,9 @@
           <w:sz w:val="24"/>
           <w:szCs w:val="24"/>
         </w:rPr>
-        <w:t>cd .. &amp;&amp; npm start</w:t>
-      </w:r>
-      <w:r>
-        <w:rPr>
-          <w:color w:val="24292E"/>
-          <w:szCs w:val="24"/>
-        </w:rPr>
-        <w:t> </w:t>
-      </w:r>
-    </w:p>
-    <w:p>
-      <w:pPr>
-        <w:pStyle w:val="NormalWeb"/>
-        <w:spacing w:before="0" w:beforeAutospacing="0" w:after="0" w:afterAutospacing="0"/>
-        <w:ind w:left="360"/>
-        <w:rPr>
-          <w:color w:val="24292E"/>
-        </w:rPr>
-      </w:pPr>
-      <w:r>
-        <w:rPr>
-          <w:color w:val="24292E"/>
-        </w:rPr>
-        <w:t xml:space="preserve">  </w:t>
-      </w:r>
-      <w:r>
-        <w:rPr>
-          <w:color w:val="24292E"/>
-        </w:rPr>
-        <w:t>Or </w:t>
-      </w:r>
-      <w:r>
-        <w:rPr>
-          <w:color w:val="24292E"/>
-        </w:rPr>
-        <w:br/>
-      </w:r>
-      <w:r>
-        <w:rPr>
-          <w:color w:val="24292E"/>
-        </w:rPr>
-        <w:t xml:space="preserve">  </w:t>
-      </w:r>
-      <w:r>
-        <w:rPr>
-          <w:color w:val="24292E"/>
-        </w:rPr>
-        <w:t>Directly run The application using </w:t>
-      </w:r>
+        <w:t>cd</w:t>
+      </w:r>
+      <w:proofErr w:type="gramStart"/>
       <w:r>
         <w:rPr>
           <w:rStyle w:val="HTMLCode"/>
@@ -2267,6 +3666,96 @@
           <w:sz w:val="24"/>
           <w:szCs w:val="24"/>
         </w:rPr>
+        <w:t xml:space="preserve"> ..</w:t>
+      </w:r>
+      <w:proofErr w:type="gramEnd"/>
+      <w:r>
+        <w:rPr>
+          <w:rStyle w:val="HTMLCode"/>
+          <w:rFonts w:ascii="Times New Roman" w:eastAsiaTheme="majorEastAsia" w:hAnsi="Times New Roman" w:cs="Times New Roman"/>
+          <w:color w:val="24292E"/>
+          <w:sz w:val="24"/>
+          <w:szCs w:val="24"/>
+        </w:rPr>
+        <w:t xml:space="preserve"> &amp;&amp; npm start</w:t>
+      </w:r>
+      <w:r>
+        <w:rPr>
+          <w:color w:val="24292E"/>
+          <w:szCs w:val="24"/>
+        </w:rPr>
+        <w:t> </w:t>
+      </w:r>
+    </w:p>
+    <w:p>
+      <w:pPr>
+        <w:pStyle w:val="NormalWeb"/>
+        <w:spacing w:before="0" w:beforeAutospacing="0" w:after="0" w:afterAutospacing="0" w:line="276" w:lineRule="auto"/>
+        <w:ind w:left="360"/>
+        <w:rPr>
+          <w:color w:val="24292E"/>
+        </w:rPr>
+      </w:pPr>
+      <w:r>
+        <w:rPr>
+          <w:color w:val="24292E"/>
+        </w:rPr>
+        <w:t xml:space="preserve">  </w:t>
+      </w:r>
+      <w:r>
+        <w:rPr>
+          <w:color w:val="24292E"/>
+        </w:rPr>
+        <w:t>Or </w:t>
+      </w:r>
+    </w:p>
+    <w:p>
+      <w:pPr>
+        <w:pStyle w:val="NormalWeb"/>
+        <w:spacing w:before="0" w:beforeAutospacing="0" w:after="0" w:afterAutospacing="0" w:line="276" w:lineRule="auto"/>
+        <w:ind w:left="360"/>
+        <w:rPr>
+          <w:color w:val="24292E"/>
+        </w:rPr>
+      </w:pPr>
+      <w:r>
+        <w:rPr>
+          <w:color w:val="24292E"/>
+        </w:rPr>
+        <w:br/>
+      </w:r>
+      <w:r>
+        <w:rPr>
+          <w:color w:val="24292E"/>
+        </w:rPr>
+        <w:t xml:space="preserve">  </w:t>
+      </w:r>
+      <w:r>
+        <w:rPr>
+          <w:color w:val="24292E"/>
+        </w:rPr>
+        <w:t xml:space="preserve">Directly run </w:t>
+      </w:r>
+      <w:r>
+        <w:rPr>
+          <w:color w:val="24292E"/>
+        </w:rPr>
+        <w:t>the</w:t>
+      </w:r>
+      <w:r>
+        <w:rPr>
+          <w:color w:val="24292E"/>
+        </w:rPr>
+        <w:t xml:space="preserve"> application using </w:t>
+      </w:r>
+      <w:r>
+        <w:rPr>
+          <w:rStyle w:val="HTMLCode"/>
+          <w:rFonts w:ascii="Times New Roman" w:eastAsiaTheme="majorEastAsia" w:hAnsi="Times New Roman" w:cs="Times New Roman"/>
+          <w:color w:val="24292E"/>
+          <w:sz w:val="24"/>
+          <w:szCs w:val="24"/>
+        </w:rPr>
         <w:t>npm start</w:t>
       </w:r>
       <w:r>
@@ -2279,6 +3768,7 @@
     <w:p>
       <w:pPr>
         <w:pStyle w:val="ListParagraph"/>
+        <w:spacing w:line="276" w:lineRule="auto"/>
         <w:rPr>
           <w:szCs w:val="24"/>
         </w:rPr>
@@ -2292,48 +3782,173 @@
     </w:p>
     <w:p>
       <w:pPr>
-        <w:rPr>
-          <w:szCs w:val="24"/>
-        </w:rPr>
-      </w:pPr>
+        <w:spacing w:line="276" w:lineRule="auto"/>
+        <w:rPr>
+          <w:sz w:val="32"/>
+          <w:szCs w:val="32"/>
+        </w:rPr>
+      </w:pPr>
+      <w:r>
+        <w:rPr>
+          <w:sz w:val="32"/>
+          <w:szCs w:val="32"/>
+        </w:rPr>
+        <w:t xml:space="preserve">** </w:t>
+      </w:r>
+      <w:r>
+        <w:rPr>
+          <w:sz w:val="32"/>
+          <w:szCs w:val="32"/>
+        </w:rPr>
+        <w:t xml:space="preserve">If </w:t>
+      </w:r>
+      <w:r>
+        <w:rPr>
+          <w:sz w:val="32"/>
+          <w:szCs w:val="32"/>
+        </w:rPr>
+        <w:t>the application is already build,</w:t>
+      </w:r>
+      <w:r>
+        <w:rPr>
+          <w:sz w:val="32"/>
+          <w:szCs w:val="32"/>
+        </w:rPr>
+        <w:t xml:space="preserve"> then run </w:t>
+      </w:r>
+      <w:r>
+        <w:rPr>
+          <w:b/>
+          <w:sz w:val="32"/>
+          <w:szCs w:val="32"/>
+        </w:rPr>
+        <w:t xml:space="preserve">npm start </w:t>
+      </w:r>
+      <w:r>
+        <w:rPr>
+          <w:sz w:val="32"/>
+          <w:szCs w:val="32"/>
+        </w:rPr>
+        <w:t>from the command prompt where your application resides</w:t>
+      </w:r>
     </w:p>
     <w:p>
       <w:pPr>
         <w:pStyle w:val="Heading1"/>
         <w:rPr>
           <w:rFonts w:ascii="Times New Roman" w:hAnsi="Times New Roman" w:cs="Times New Roman"/>
-          <w:sz w:val="24"/>
-          <w:szCs w:val="24"/>
-        </w:rPr>
+          <w:sz w:val="28"/>
+          <w:szCs w:val="28"/>
+        </w:rPr>
+      </w:pPr>
+      <w:bookmarkStart w:id="10" w:name="_2.1_Batch_Commands"/>
+      <w:bookmarkStart w:id="11" w:name="_4_Batch_Commands"/>
+      <w:bookmarkStart w:id="12" w:name="_Toc513109631"/>
+      <w:bookmarkEnd w:id="10"/>
+      <w:bookmarkEnd w:id="11"/>
+      <w:r>
+        <w:rPr>
+          <w:rFonts w:ascii="Times New Roman" w:hAnsi="Times New Roman" w:cs="Times New Roman"/>
+          <w:sz w:val="28"/>
+          <w:szCs w:val="28"/>
+        </w:rPr>
+        <w:t>4. Error/Exception Handling For port numbers</w:t>
+      </w:r>
+      <w:bookmarkEnd w:id="12"/>
+    </w:p>
+    <w:p>
+      <w:pPr>
+        <w:pStyle w:val="ListParagraph"/>
+        <w:numPr>
+          <w:ilvl w:val="0"/>
+          <w:numId w:val="16"/>
+        </w:numPr>
+      </w:pPr>
+      <w:r>
+        <w:t>Allow access for firewall while installing NodeJS</w:t>
+      </w:r>
+    </w:p>
+    <w:p>
+      <w:pPr>
+        <w:pStyle w:val="ListParagraph"/>
+        <w:numPr>
+          <w:ilvl w:val="0"/>
+          <w:numId w:val="16"/>
+        </w:numPr>
+      </w:pPr>
+      <w:r>
+        <w:t xml:space="preserve">Specified port number </w:t>
+      </w:r>
+      <w:r>
+        <w:rPr>
+          <w:b/>
+        </w:rPr>
+        <w:t xml:space="preserve">3000 </w:t>
+      </w:r>
+      <w:r>
+        <w:t>is busy or used by some other application, change the port number to user defined</w:t>
+      </w:r>
+      <w:r>
+        <w:t xml:space="preserve"> one</w:t>
+      </w:r>
+    </w:p>
+    <w:p>
+      <w:pPr>
+        <w:pStyle w:val="ListParagraph"/>
+        <w:numPr>
+          <w:ilvl w:val="0"/>
+          <w:numId w:val="16"/>
+        </w:numPr>
+      </w:pPr>
+      <w:r>
+        <w:lastRenderedPageBreak/>
+        <w:t>PS: refer Developer guide on how to change the port number</w:t>
+      </w:r>
+    </w:p>
+    <w:p>
+      <w:pPr>
+        <w:spacing w:line="276" w:lineRule="auto"/>
       </w:pPr>
     </w:p>
     <w:p>
       <w:pPr>
         <w:pStyle w:val="Heading1"/>
-      </w:pPr>
-      <w:bookmarkStart w:id="8" w:name="_2.1_Batch_Commands"/>
-      <w:bookmarkEnd w:id="8"/>
-      <w:r>
-        <w:t xml:space="preserve">     </w:t>
-      </w:r>
-      <w:bookmarkStart w:id="9" w:name="_Toc512435832"/>
-      <w:r>
-        <w:t>4</w:t>
-      </w:r>
-      <w:r>
+        <w:rPr>
+          <w:rFonts w:ascii="Times New Roman" w:hAnsi="Times New Roman" w:cs="Times New Roman"/>
+          <w:sz w:val="28"/>
+          <w:szCs w:val="28"/>
+        </w:rPr>
+      </w:pPr>
+      <w:bookmarkStart w:id="13" w:name="_Toc513109632"/>
+      <w:r>
+        <w:rPr>
+          <w:rFonts w:ascii="Times New Roman" w:hAnsi="Times New Roman" w:cs="Times New Roman"/>
+          <w:sz w:val="28"/>
+          <w:szCs w:val="28"/>
+        </w:rPr>
+        <w:t>5.</w:t>
+      </w:r>
+      <w:r>
+        <w:rPr>
+          <w:rFonts w:ascii="Times New Roman" w:hAnsi="Times New Roman" w:cs="Times New Roman"/>
+          <w:sz w:val="28"/>
+          <w:szCs w:val="28"/>
+        </w:rPr>
         <w:t xml:space="preserve"> Batch Commands</w:t>
       </w:r>
-      <w:bookmarkEnd w:id="9"/>
-    </w:p>
-    <w:p>
-      <w:pPr>
-        <w:rPr>
-          <w:szCs w:val="24"/>
-        </w:rPr>
-      </w:pPr>
-    </w:p>
-    <w:p>
-      <w:pPr>
+      <w:bookmarkEnd w:id="13"/>
+    </w:p>
+    <w:p>
+      <w:pPr>
+        <w:spacing w:line="276" w:lineRule="auto"/>
+        <w:rPr>
+          <w:szCs w:val="24"/>
+        </w:rPr>
+      </w:pPr>
+    </w:p>
+    <w:p>
+      <w:pPr>
+        <w:spacing w:line="276" w:lineRule="auto"/>
         <w:rPr>
           <w:szCs w:val="24"/>
         </w:rPr>
@@ -2397,20 +4012,23 @@
     </w:p>
     <w:p>
       <w:pPr>
-        <w:rPr>
-          <w:szCs w:val="24"/>
-        </w:rPr>
-      </w:pPr>
-    </w:p>
-    <w:p>
-      <w:pPr>
-        <w:rPr>
-          <w:szCs w:val="24"/>
-        </w:rPr>
-      </w:pPr>
-    </w:p>
-    <w:p>
-      <w:pPr>
+        <w:spacing w:line="276" w:lineRule="auto"/>
+        <w:rPr>
+          <w:szCs w:val="24"/>
+        </w:rPr>
+      </w:pPr>
+    </w:p>
+    <w:p>
+      <w:pPr>
+        <w:spacing w:line="276" w:lineRule="auto"/>
+        <w:rPr>
+          <w:szCs w:val="24"/>
+        </w:rPr>
+      </w:pPr>
+    </w:p>
+    <w:p>
+      <w:pPr>
+        <w:spacing w:line="276" w:lineRule="auto"/>
         <w:rPr>
           <w:szCs w:val="24"/>
         </w:rPr>
@@ -2655,6 +4273,264 @@
     </w:lvl>
   </w:abstractNum>
   <w:abstractNum w:abstractNumId="2" w15:restartNumberingAfterBreak="0">
+    <w:nsid w:val="361451E0"/>
+    <w:multiLevelType w:val="hybridMultilevel"/>
+    <w:tmpl w:val="71F8BCE8"/>
+    <w:lvl w:ilvl="0" w:tplc="40090001">
+      <w:start w:val="1"/>
+      <w:numFmt w:val="bullet"/>
+      <w:lvlText w:val=""/>
+      <w:lvlJc w:val="left"/>
+      <w:pPr>
+        <w:ind w:left="1505" w:hanging="360"/>
+      </w:pPr>
+      <w:rPr>
+        <w:rFonts w:ascii="Symbol" w:hAnsi="Symbol" w:hint="default"/>
+      </w:rPr>
+    </w:lvl>
+    <w:lvl w:ilvl="1" w:tplc="40090003" w:tentative="1">
+      <w:start w:val="1"/>
+      <w:numFmt w:val="bullet"/>
+      <w:lvlText w:val="o"/>
+      <w:lvlJc w:val="left"/>
+      <w:pPr>
+        <w:ind w:left="2225" w:hanging="360"/>
+      </w:pPr>
+      <w:rPr>
+        <w:rFonts w:ascii="Courier New" w:hAnsi="Courier New" w:cs="Courier New" w:hint="default"/>
+      </w:rPr>
+    </w:lvl>
+    <w:lvl w:ilvl="2" w:tplc="40090005" w:tentative="1">
+      <w:start w:val="1"/>
+      <w:numFmt w:val="bullet"/>
+      <w:lvlText w:val=""/>
+      <w:lvlJc w:val="left"/>
+      <w:pPr>
+        <w:ind w:left="2945" w:hanging="360"/>
+      </w:pPr>
+      <w:rPr>
+        <w:rFonts w:ascii="Wingdings" w:hAnsi="Wingdings" w:hint="default"/>
+      </w:rPr>
+    </w:lvl>
+    <w:lvl w:ilvl="3" w:tplc="40090001" w:tentative="1">
+      <w:start w:val="1"/>
+      <w:numFmt w:val="bullet"/>
+      <w:lvlText w:val=""/>
+      <w:lvlJc w:val="left"/>
+      <w:pPr>
+        <w:ind w:left="3665" w:hanging="360"/>
+      </w:pPr>
+      <w:rPr>
+        <w:rFonts w:ascii="Symbol" w:hAnsi="Symbol" w:hint="default"/>
+      </w:rPr>
+    </w:lvl>
+    <w:lvl w:ilvl="4" w:tplc="40090003" w:tentative="1">
+      <w:start w:val="1"/>
+      <w:numFmt w:val="bullet"/>
+      <w:lvlText w:val="o"/>
+      <w:lvlJc w:val="left"/>
+      <w:pPr>
+        <w:ind w:left="4385" w:hanging="360"/>
+      </w:pPr>
+      <w:rPr>
+        <w:rFonts w:ascii="Courier New" w:hAnsi="Courier New" w:cs="Courier New" w:hint="default"/>
+      </w:rPr>
+    </w:lvl>
+    <w:lvl w:ilvl="5" w:tplc="40090005" w:tentative="1">
+      <w:start w:val="1"/>
+      <w:numFmt w:val="bullet"/>
+      <w:lvlText w:val=""/>
+      <w:lvlJc w:val="left"/>
+      <w:pPr>
+        <w:ind w:left="5105" w:hanging="360"/>
+      </w:pPr>
+      <w:rPr>
+        <w:rFonts w:ascii="Wingdings" w:hAnsi="Wingdings" w:hint="default"/>
+      </w:rPr>
+    </w:lvl>
+    <w:lvl w:ilvl="6" w:tplc="40090001" w:tentative="1">
+      <w:start w:val="1"/>
+      <w:numFmt w:val="bullet"/>
+      <w:lvlText w:val=""/>
+      <w:lvlJc w:val="left"/>
+      <w:pPr>
+        <w:ind w:left="5825" w:hanging="360"/>
+      </w:pPr>
+      <w:rPr>
+        <w:rFonts w:ascii="Symbol" w:hAnsi="Symbol" w:hint="default"/>
+      </w:rPr>
+    </w:lvl>
+    <w:lvl w:ilvl="7" w:tplc="40090003" w:tentative="1">
+      <w:start w:val="1"/>
+      <w:numFmt w:val="bullet"/>
+      <w:lvlText w:val="o"/>
+      <w:lvlJc w:val="left"/>
+      <w:pPr>
+        <w:ind w:left="6545" w:hanging="360"/>
+      </w:pPr>
+      <w:rPr>
+        <w:rFonts w:ascii="Courier New" w:hAnsi="Courier New" w:cs="Courier New" w:hint="default"/>
+      </w:rPr>
+    </w:lvl>
+    <w:lvl w:ilvl="8" w:tplc="40090005" w:tentative="1">
+      <w:start w:val="1"/>
+      <w:numFmt w:val="bullet"/>
+      <w:lvlText w:val=""/>
+      <w:lvlJc w:val="left"/>
+      <w:pPr>
+        <w:ind w:left="7265" w:hanging="360"/>
+      </w:pPr>
+      <w:rPr>
+        <w:rFonts w:ascii="Wingdings" w:hAnsi="Wingdings" w:hint="default"/>
+      </w:rPr>
+    </w:lvl>
+  </w:abstractNum>
+  <w:abstractNum w:abstractNumId="3" w15:restartNumberingAfterBreak="0">
+    <w:nsid w:val="481220C4"/>
+    <w:multiLevelType w:val="multilevel"/>
+    <w:tmpl w:val="5728EEDC"/>
+    <w:lvl w:ilvl="0">
+      <w:start w:val="1"/>
+      <w:numFmt w:val="bullet"/>
+      <w:lvlText w:val=""/>
+      <w:lvlJc w:val="left"/>
+      <w:pPr>
+        <w:tabs>
+          <w:tab w:val="num" w:pos="1210"/>
+        </w:tabs>
+        <w:ind w:left="1210" w:hanging="360"/>
+      </w:pPr>
+      <w:rPr>
+        <w:rFonts w:ascii="Symbol" w:hAnsi="Symbol" w:hint="default"/>
+        <w:sz w:val="20"/>
+      </w:rPr>
+    </w:lvl>
+    <w:lvl w:ilvl="1">
+      <w:start w:val="1"/>
+      <w:numFmt w:val="decimal"/>
+      <w:lvlText w:val="%2."/>
+      <w:lvlJc w:val="left"/>
+      <w:pPr>
+        <w:tabs>
+          <w:tab w:val="num" w:pos="785"/>
+        </w:tabs>
+        <w:ind w:left="785" w:hanging="360"/>
+      </w:pPr>
+    </w:lvl>
+    <w:lvl w:ilvl="2">
+      <w:start w:val="1"/>
+      <w:numFmt w:val="bullet"/>
+      <w:lvlText w:val=""/>
+      <w:lvlJc w:val="left"/>
+      <w:pPr>
+        <w:tabs>
+          <w:tab w:val="num" w:pos="2160"/>
+        </w:tabs>
+        <w:ind w:left="2160" w:hanging="360"/>
+      </w:pPr>
+      <w:rPr>
+        <w:rFonts w:ascii="Wingdings" w:hAnsi="Wingdings" w:hint="default"/>
+        <w:sz w:val="20"/>
+      </w:rPr>
+    </w:lvl>
+    <w:lvl w:ilvl="3" w:tentative="1">
+      <w:start w:val="1"/>
+      <w:numFmt w:val="bullet"/>
+      <w:lvlText w:val=""/>
+      <w:lvlJc w:val="left"/>
+      <w:pPr>
+        <w:tabs>
+          <w:tab w:val="num" w:pos="2880"/>
+        </w:tabs>
+        <w:ind w:left="2880" w:hanging="360"/>
+      </w:pPr>
+      <w:rPr>
+        <w:rFonts w:ascii="Wingdings" w:hAnsi="Wingdings" w:hint="default"/>
+        <w:sz w:val="20"/>
+      </w:rPr>
+    </w:lvl>
+    <w:lvl w:ilvl="4" w:tentative="1">
+      <w:start w:val="1"/>
+      <w:numFmt w:val="bullet"/>
+      <w:lvlText w:val=""/>
+      <w:lvlJc w:val="left"/>
+      <w:pPr>
+        <w:tabs>
+          <w:tab w:val="num" w:pos="3600"/>
+        </w:tabs>
+        <w:ind w:left="3600" w:hanging="360"/>
+      </w:pPr>
+      <w:rPr>
+        <w:rFonts w:ascii="Wingdings" w:hAnsi="Wingdings" w:hint="default"/>
+        <w:sz w:val="20"/>
+      </w:rPr>
+    </w:lvl>
+    <w:lvl w:ilvl="5" w:tentative="1">
+      <w:start w:val="1"/>
+      <w:numFmt w:val="bullet"/>
+      <w:lvlText w:val=""/>
+      <w:lvlJc w:val="left"/>
+      <w:pPr>
+        <w:tabs>
+          <w:tab w:val="num" w:pos="4320"/>
+        </w:tabs>
+        <w:ind w:left="4320" w:hanging="360"/>
+      </w:pPr>
+      <w:rPr>
+        <w:rFonts w:ascii="Wingdings" w:hAnsi="Wingdings" w:hint="default"/>
+        <w:sz w:val="20"/>
+      </w:rPr>
+    </w:lvl>
+    <w:lvl w:ilvl="6" w:tentative="1">
+      <w:start w:val="1"/>
+      <w:numFmt w:val="bullet"/>
+      <w:lvlText w:val=""/>
+      <w:lvlJc w:val="left"/>
+      <w:pPr>
+        <w:tabs>
+          <w:tab w:val="num" w:pos="5040"/>
+        </w:tabs>
+        <w:ind w:left="5040" w:hanging="360"/>
+      </w:pPr>
+      <w:rPr>
+        <w:rFonts w:ascii="Wingdings" w:hAnsi="Wingdings" w:hint="default"/>
+        <w:sz w:val="20"/>
+      </w:rPr>
+    </w:lvl>
+    <w:lvl w:ilvl="7" w:tentative="1">
+      <w:start w:val="1"/>
+      <w:numFmt w:val="bullet"/>
+      <w:lvlText w:val=""/>
+      <w:lvlJc w:val="left"/>
+      <w:pPr>
+        <w:tabs>
+          <w:tab w:val="num" w:pos="5760"/>
+        </w:tabs>
+        <w:ind w:left="5760" w:hanging="360"/>
+      </w:pPr>
+      <w:rPr>
+        <w:rFonts w:ascii="Wingdings" w:hAnsi="Wingdings" w:hint="default"/>
+        <w:sz w:val="20"/>
+      </w:rPr>
+    </w:lvl>
+    <w:lvl w:ilvl="8" w:tentative="1">
+      <w:start w:val="1"/>
+      <w:numFmt w:val="bullet"/>
+      <w:lvlText w:val=""/>
+      <w:lvlJc w:val="left"/>
+      <w:pPr>
+        <w:tabs>
+          <w:tab w:val="num" w:pos="6480"/>
+        </w:tabs>
+        <w:ind w:left="6480" w:hanging="360"/>
+      </w:pPr>
+      <w:rPr>
+        <w:rFonts w:ascii="Wingdings" w:hAnsi="Wingdings" w:hint="default"/>
+        <w:sz w:val="20"/>
+      </w:rPr>
+    </w:lvl>
+  </w:abstractNum>
+  <w:abstractNum w:abstractNumId="4" w15:restartNumberingAfterBreak="0">
     <w:nsid w:val="4843799D"/>
     <w:multiLevelType w:val="multilevel"/>
     <w:tmpl w:val="7B26EE38"/>
@@ -2767,7 +4643,120 @@
       </w:pPr>
     </w:lvl>
   </w:abstractNum>
-  <w:abstractNum w:abstractNumId="3" w15:restartNumberingAfterBreak="0">
+  <w:abstractNum w:abstractNumId="5" w15:restartNumberingAfterBreak="0">
+    <w:nsid w:val="48CD30CB"/>
+    <w:multiLevelType w:val="multilevel"/>
+    <w:tmpl w:val="19B0E27C"/>
+    <w:lvl w:ilvl="0">
+      <w:start w:val="2"/>
+      <w:numFmt w:val="decimal"/>
+      <w:lvlText w:val="%1"/>
+      <w:lvlJc w:val="left"/>
+      <w:pPr>
+        <w:ind w:left="360" w:hanging="360"/>
+      </w:pPr>
+      <w:rPr>
+        <w:rFonts w:hint="default"/>
+      </w:rPr>
+    </w:lvl>
+    <w:lvl w:ilvl="1">
+      <w:start w:val="2"/>
+      <w:numFmt w:val="decimal"/>
+      <w:lvlText w:val="%1.%2"/>
+      <w:lvlJc w:val="left"/>
+      <w:pPr>
+        <w:ind w:left="705" w:hanging="360"/>
+      </w:pPr>
+      <w:rPr>
+        <w:rFonts w:hint="default"/>
+      </w:rPr>
+    </w:lvl>
+    <w:lvl w:ilvl="2">
+      <w:start w:val="1"/>
+      <w:numFmt w:val="decimal"/>
+      <w:lvlText w:val="%1.%2.%3"/>
+      <w:lvlJc w:val="left"/>
+      <w:pPr>
+        <w:ind w:left="1410" w:hanging="720"/>
+      </w:pPr>
+      <w:rPr>
+        <w:rFonts w:hint="default"/>
+      </w:rPr>
+    </w:lvl>
+    <w:lvl w:ilvl="3">
+      <w:start w:val="1"/>
+      <w:numFmt w:val="decimal"/>
+      <w:lvlText w:val="%1.%2.%3.%4"/>
+      <w:lvlJc w:val="left"/>
+      <w:pPr>
+        <w:ind w:left="1755" w:hanging="720"/>
+      </w:pPr>
+      <w:rPr>
+        <w:rFonts w:hint="default"/>
+      </w:rPr>
+    </w:lvl>
+    <w:lvl w:ilvl="4">
+      <w:start w:val="1"/>
+      <w:numFmt w:val="decimal"/>
+      <w:lvlText w:val="%1.%2.%3.%4.%5"/>
+      <w:lvlJc w:val="left"/>
+      <w:pPr>
+        <w:ind w:left="2460" w:hanging="1080"/>
+      </w:pPr>
+      <w:rPr>
+        <w:rFonts w:hint="default"/>
+      </w:rPr>
+    </w:lvl>
+    <w:lvl w:ilvl="5">
+      <w:start w:val="1"/>
+      <w:numFmt w:val="decimal"/>
+      <w:lvlText w:val="%1.%2.%3.%4.%5.%6"/>
+      <w:lvlJc w:val="left"/>
+      <w:pPr>
+        <w:ind w:left="2805" w:hanging="1080"/>
+      </w:pPr>
+      <w:rPr>
+        <w:rFonts w:hint="default"/>
+      </w:rPr>
+    </w:lvl>
+    <w:lvl w:ilvl="6">
+      <w:start w:val="1"/>
+      <w:numFmt w:val="decimal"/>
+      <w:lvlText w:val="%1.%2.%3.%4.%5.%6.%7"/>
+      <w:lvlJc w:val="left"/>
+      <w:pPr>
+        <w:ind w:left="3510" w:hanging="1440"/>
+      </w:pPr>
+      <w:rPr>
+        <w:rFonts w:hint="default"/>
+      </w:rPr>
+    </w:lvl>
+    <w:lvl w:ilvl="7">
+      <w:start w:val="1"/>
+      <w:numFmt w:val="decimal"/>
+      <w:lvlText w:val="%1.%2.%3.%4.%5.%6.%7.%8"/>
+      <w:lvlJc w:val="left"/>
+      <w:pPr>
+        <w:ind w:left="3855" w:hanging="1440"/>
+      </w:pPr>
+      <w:rPr>
+        <w:rFonts w:hint="default"/>
+      </w:rPr>
+    </w:lvl>
+    <w:lvl w:ilvl="8">
+      <w:start w:val="1"/>
+      <w:numFmt w:val="decimal"/>
+      <w:lvlText w:val="%1.%2.%3.%4.%5.%6.%7.%8.%9"/>
+      <w:lvlJc w:val="left"/>
+      <w:pPr>
+        <w:ind w:left="4560" w:hanging="1800"/>
+      </w:pPr>
+      <w:rPr>
+        <w:rFonts w:hint="default"/>
+      </w:rPr>
+    </w:lvl>
+  </w:abstractNum>
+  <w:abstractNum w:abstractNumId="6" w15:restartNumberingAfterBreak="0">
     <w:nsid w:val="4CA93079"/>
     <w:multiLevelType w:val="multilevel"/>
     <w:tmpl w:val="97980B32"/>
@@ -2880,7 +4869,152 @@
       </w:pPr>
     </w:lvl>
   </w:abstractNum>
-  <w:abstractNum w:abstractNumId="4" w15:restartNumberingAfterBreak="0">
+  <w:abstractNum w:abstractNumId="7" w15:restartNumberingAfterBreak="0">
+    <w:nsid w:val="4FA82BFD"/>
+    <w:multiLevelType w:val="multilevel"/>
+    <w:tmpl w:val="5728EEDC"/>
+    <w:lvl w:ilvl="0">
+      <w:start w:val="1"/>
+      <w:numFmt w:val="bullet"/>
+      <w:lvlText w:val=""/>
+      <w:lvlJc w:val="left"/>
+      <w:pPr>
+        <w:tabs>
+          <w:tab w:val="num" w:pos="1210"/>
+        </w:tabs>
+        <w:ind w:left="1210" w:hanging="360"/>
+      </w:pPr>
+      <w:rPr>
+        <w:rFonts w:ascii="Symbol" w:hAnsi="Symbol" w:hint="default"/>
+        <w:sz w:val="20"/>
+      </w:rPr>
+    </w:lvl>
+    <w:lvl w:ilvl="1">
+      <w:start w:val="1"/>
+      <w:numFmt w:val="decimal"/>
+      <w:lvlText w:val="%2."/>
+      <w:lvlJc w:val="left"/>
+      <w:pPr>
+        <w:tabs>
+          <w:tab w:val="num" w:pos="785"/>
+        </w:tabs>
+        <w:ind w:left="785" w:hanging="360"/>
+      </w:pPr>
+    </w:lvl>
+    <w:lvl w:ilvl="2">
+      <w:start w:val="1"/>
+      <w:numFmt w:val="bullet"/>
+      <w:lvlText w:val=""/>
+      <w:lvlJc w:val="left"/>
+      <w:pPr>
+        <w:tabs>
+          <w:tab w:val="num" w:pos="2160"/>
+        </w:tabs>
+        <w:ind w:left="2160" w:hanging="360"/>
+      </w:pPr>
+      <w:rPr>
+        <w:rFonts w:ascii="Wingdings" w:hAnsi="Wingdings" w:hint="default"/>
+        <w:sz w:val="20"/>
+      </w:rPr>
+    </w:lvl>
+    <w:lvl w:ilvl="3" w:tentative="1">
+      <w:start w:val="1"/>
+      <w:numFmt w:val="bullet"/>
+      <w:lvlText w:val=""/>
+      <w:lvlJc w:val="left"/>
+      <w:pPr>
+        <w:tabs>
+          <w:tab w:val="num" w:pos="2880"/>
+        </w:tabs>
+        <w:ind w:left="2880" w:hanging="360"/>
+      </w:pPr>
+      <w:rPr>
+        <w:rFonts w:ascii="Wingdings" w:hAnsi="Wingdings" w:hint="default"/>
+        <w:sz w:val="20"/>
+      </w:rPr>
+    </w:lvl>
+    <w:lvl w:ilvl="4" w:tentative="1">
+      <w:start w:val="1"/>
+      <w:numFmt w:val="bullet"/>
+      <w:lvlText w:val=""/>
+      <w:lvlJc w:val="left"/>
+      <w:pPr>
+        <w:tabs>
+          <w:tab w:val="num" w:pos="3600"/>
+        </w:tabs>
+        <w:ind w:left="3600" w:hanging="360"/>
+      </w:pPr>
+      <w:rPr>
+        <w:rFonts w:ascii="Wingdings" w:hAnsi="Wingdings" w:hint="default"/>
+        <w:sz w:val="20"/>
+      </w:rPr>
+    </w:lvl>
+    <w:lvl w:ilvl="5" w:tentative="1">
+      <w:start w:val="1"/>
+      <w:numFmt w:val="bullet"/>
+      <w:lvlText w:val=""/>
+      <w:lvlJc w:val="left"/>
+      <w:pPr>
+        <w:tabs>
+          <w:tab w:val="num" w:pos="4320"/>
+        </w:tabs>
+        <w:ind w:left="4320" w:hanging="360"/>
+      </w:pPr>
+      <w:rPr>
+        <w:rFonts w:ascii="Wingdings" w:hAnsi="Wingdings" w:hint="default"/>
+        <w:sz w:val="20"/>
+      </w:rPr>
+    </w:lvl>
+    <w:lvl w:ilvl="6" w:tentative="1">
+      <w:start w:val="1"/>
+      <w:numFmt w:val="bullet"/>
+      <w:lvlText w:val=""/>
+      <w:lvlJc w:val="left"/>
+      <w:pPr>
+        <w:tabs>
+          <w:tab w:val="num" w:pos="5040"/>
+        </w:tabs>
+        <w:ind w:left="5040" w:hanging="360"/>
+      </w:pPr>
+      <w:rPr>
+        <w:rFonts w:ascii="Wingdings" w:hAnsi="Wingdings" w:hint="default"/>
+        <w:sz w:val="20"/>
+      </w:rPr>
+    </w:lvl>
+    <w:lvl w:ilvl="7" w:tentative="1">
+      <w:start w:val="1"/>
+      <w:numFmt w:val="bullet"/>
+      <w:lvlText w:val=""/>
+      <w:lvlJc w:val="left"/>
+      <w:pPr>
+        <w:tabs>
+          <w:tab w:val="num" w:pos="5760"/>
+        </w:tabs>
+        <w:ind w:left="5760" w:hanging="360"/>
+      </w:pPr>
+      <w:rPr>
+        <w:rFonts w:ascii="Wingdings" w:hAnsi="Wingdings" w:hint="default"/>
+        <w:sz w:val="20"/>
+      </w:rPr>
+    </w:lvl>
+    <w:lvl w:ilvl="8" w:tentative="1">
+      <w:start w:val="1"/>
+      <w:numFmt w:val="bullet"/>
+      <w:lvlText w:val=""/>
+      <w:lvlJc w:val="left"/>
+      <w:pPr>
+        <w:tabs>
+          <w:tab w:val="num" w:pos="6480"/>
+        </w:tabs>
+        <w:ind w:left="6480" w:hanging="360"/>
+      </w:pPr>
+      <w:rPr>
+        <w:rFonts w:ascii="Wingdings" w:hAnsi="Wingdings" w:hint="default"/>
+        <w:sz w:val="20"/>
+      </w:rPr>
+    </w:lvl>
+  </w:abstractNum>
+  <w:abstractNum w:abstractNumId="8" w15:restartNumberingAfterBreak="0">
     <w:nsid w:val="51D47385"/>
     <w:multiLevelType w:val="multilevel"/>
     <w:tmpl w:val="1E702E9A"/>
@@ -2993,7 +5127,120 @@
       </w:pPr>
     </w:lvl>
   </w:abstractNum>
-  <w:abstractNum w:abstractNumId="5" w15:restartNumberingAfterBreak="0">
+  <w:abstractNum w:abstractNumId="9" w15:restartNumberingAfterBreak="0">
+    <w:nsid w:val="6B334364"/>
+    <w:multiLevelType w:val="hybridMultilevel"/>
+    <w:tmpl w:val="0F86EE22"/>
+    <w:lvl w:ilvl="0" w:tplc="40090001">
+      <w:start w:val="1"/>
+      <w:numFmt w:val="bullet"/>
+      <w:lvlText w:val=""/>
+      <w:lvlJc w:val="left"/>
+      <w:pPr>
+        <w:ind w:left="1505" w:hanging="360"/>
+      </w:pPr>
+      <w:rPr>
+        <w:rFonts w:ascii="Symbol" w:hAnsi="Symbol" w:hint="default"/>
+      </w:rPr>
+    </w:lvl>
+    <w:lvl w:ilvl="1" w:tplc="40090003" w:tentative="1">
+      <w:start w:val="1"/>
+      <w:numFmt w:val="bullet"/>
+      <w:lvlText w:val="o"/>
+      <w:lvlJc w:val="left"/>
+      <w:pPr>
+        <w:ind w:left="2225" w:hanging="360"/>
+      </w:pPr>
+      <w:rPr>
+        <w:rFonts w:ascii="Courier New" w:hAnsi="Courier New" w:cs="Courier New" w:hint="default"/>
+      </w:rPr>
+    </w:lvl>
+    <w:lvl w:ilvl="2" w:tplc="40090005" w:tentative="1">
+      <w:start w:val="1"/>
+      <w:numFmt w:val="bullet"/>
+      <w:lvlText w:val=""/>
+      <w:lvlJc w:val="left"/>
+      <w:pPr>
+        <w:ind w:left="2945" w:hanging="360"/>
+      </w:pPr>
+      <w:rPr>
+        <w:rFonts w:ascii="Wingdings" w:hAnsi="Wingdings" w:hint="default"/>
+      </w:rPr>
+    </w:lvl>
+    <w:lvl w:ilvl="3" w:tplc="40090001" w:tentative="1">
+      <w:start w:val="1"/>
+      <w:numFmt w:val="bullet"/>
+      <w:lvlText w:val=""/>
+      <w:lvlJc w:val="left"/>
+      <w:pPr>
+        <w:ind w:left="3665" w:hanging="360"/>
+      </w:pPr>
+      <w:rPr>
+        <w:rFonts w:ascii="Symbol" w:hAnsi="Symbol" w:hint="default"/>
+      </w:rPr>
+    </w:lvl>
+    <w:lvl w:ilvl="4" w:tplc="40090003" w:tentative="1">
+      <w:start w:val="1"/>
+      <w:numFmt w:val="bullet"/>
+      <w:lvlText w:val="o"/>
+      <w:lvlJc w:val="left"/>
+      <w:pPr>
+        <w:ind w:left="4385" w:hanging="360"/>
+      </w:pPr>
+      <w:rPr>
+        <w:rFonts w:ascii="Courier New" w:hAnsi="Courier New" w:cs="Courier New" w:hint="default"/>
+      </w:rPr>
+    </w:lvl>
+    <w:lvl w:ilvl="5" w:tplc="40090005" w:tentative="1">
+      <w:start w:val="1"/>
+      <w:numFmt w:val="bullet"/>
+      <w:lvlText w:val=""/>
+      <w:lvlJc w:val="left"/>
+      <w:pPr>
+        <w:ind w:left="5105" w:hanging="360"/>
+      </w:pPr>
+      <w:rPr>
+        <w:rFonts w:ascii="Wingdings" w:hAnsi="Wingdings" w:hint="default"/>
+      </w:rPr>
+    </w:lvl>
+    <w:lvl w:ilvl="6" w:tplc="40090001" w:tentative="1">
+      <w:start w:val="1"/>
+      <w:numFmt w:val="bullet"/>
+      <w:lvlText w:val=""/>
+      <w:lvlJc w:val="left"/>
+      <w:pPr>
+        <w:ind w:left="5825" w:hanging="360"/>
+      </w:pPr>
+      <w:rPr>
+        <w:rFonts w:ascii="Symbol" w:hAnsi="Symbol" w:hint="default"/>
+      </w:rPr>
+    </w:lvl>
+    <w:lvl w:ilvl="7" w:tplc="40090003" w:tentative="1">
+      <w:start w:val="1"/>
+      <w:numFmt w:val="bullet"/>
+      <w:lvlText w:val="o"/>
+      <w:lvlJc w:val="left"/>
+      <w:pPr>
+        <w:ind w:left="6545" w:hanging="360"/>
+      </w:pPr>
+      <w:rPr>
+        <w:rFonts w:ascii="Courier New" w:hAnsi="Courier New" w:cs="Courier New" w:hint="default"/>
+      </w:rPr>
+    </w:lvl>
+    <w:lvl w:ilvl="8" w:tplc="40090005" w:tentative="1">
+      <w:start w:val="1"/>
+      <w:numFmt w:val="bullet"/>
+      <w:lvlText w:val=""/>
+      <w:lvlJc w:val="left"/>
+      <w:pPr>
+        <w:ind w:left="7265" w:hanging="360"/>
+      </w:pPr>
+      <w:rPr>
+        <w:rFonts w:ascii="Wingdings" w:hAnsi="Wingdings" w:hint="default"/>
+      </w:rPr>
+    </w:lvl>
+  </w:abstractNum>
+  <w:abstractNum w:abstractNumId="10" w15:restartNumberingAfterBreak="0">
     <w:nsid w:val="6FE45C6E"/>
     <w:multiLevelType w:val="hybridMultilevel"/>
     <w:tmpl w:val="4ACC04A8"/>
@@ -3106,7 +5353,96 @@
       </w:rPr>
     </w:lvl>
   </w:abstractNum>
-  <w:abstractNum w:abstractNumId="6" w15:restartNumberingAfterBreak="0">
+  <w:abstractNum w:abstractNumId="11" w15:restartNumberingAfterBreak="0">
+    <w:nsid w:val="7021015D"/>
+    <w:multiLevelType w:val="hybridMultilevel"/>
+    <w:tmpl w:val="E396AF5C"/>
+    <w:lvl w:ilvl="0" w:tplc="ED14B64A">
+      <w:start w:val="1"/>
+      <w:numFmt w:val="decimal"/>
+      <w:lvlText w:val="%1."/>
+      <w:lvlJc w:val="left"/>
+      <w:pPr>
+        <w:ind w:left="785" w:hanging="360"/>
+      </w:pPr>
+      <w:rPr>
+        <w:b w:val="0"/>
+      </w:rPr>
+    </w:lvl>
+    <w:lvl w:ilvl="1" w:tplc="40090019" w:tentative="1">
+      <w:start w:val="1"/>
+      <w:numFmt w:val="lowerLetter"/>
+      <w:lvlText w:val="%2."/>
+      <w:lvlJc w:val="left"/>
+      <w:pPr>
+        <w:ind w:left="1505" w:hanging="360"/>
+      </w:pPr>
+    </w:lvl>
+    <w:lvl w:ilvl="2" w:tplc="4009001B" w:tentative="1">
+      <w:start w:val="1"/>
+      <w:numFmt w:val="lowerRoman"/>
+      <w:lvlText w:val="%3."/>
+      <w:lvlJc w:val="right"/>
+      <w:pPr>
+        <w:ind w:left="2225" w:hanging="180"/>
+      </w:pPr>
+    </w:lvl>
+    <w:lvl w:ilvl="3" w:tplc="4009000F" w:tentative="1">
+      <w:start w:val="1"/>
+      <w:numFmt w:val="decimal"/>
+      <w:lvlText w:val="%4."/>
+      <w:lvlJc w:val="left"/>
+      <w:pPr>
+        <w:ind w:left="2945" w:hanging="360"/>
+      </w:pPr>
+    </w:lvl>
+    <w:lvl w:ilvl="4" w:tplc="40090019" w:tentative="1">
+      <w:start w:val="1"/>
+      <w:numFmt w:val="lowerLetter"/>
+      <w:lvlText w:val="%5."/>
+      <w:lvlJc w:val="left"/>
+      <w:pPr>
+        <w:ind w:left="3665" w:hanging="360"/>
+      </w:pPr>
+    </w:lvl>
+    <w:lvl w:ilvl="5" w:tplc="4009001B" w:tentative="1">
+      <w:start w:val="1"/>
+      <w:numFmt w:val="lowerRoman"/>
+      <w:lvlText w:val="%6."/>
+      <w:lvlJc w:val="right"/>
+      <w:pPr>
+        <w:ind w:left="4385" w:hanging="180"/>
+      </w:pPr>
+    </w:lvl>
+    <w:lvl w:ilvl="6" w:tplc="4009000F" w:tentative="1">
+      <w:start w:val="1"/>
+      <w:numFmt w:val="decimal"/>
+      <w:lvlText w:val="%7."/>
+      <w:lvlJc w:val="left"/>
+      <w:pPr>
+        <w:ind w:left="5105" w:hanging="360"/>
+      </w:pPr>
+    </w:lvl>
+    <w:lvl w:ilvl="7" w:tplc="40090019" w:tentative="1">
+      <w:start w:val="1"/>
+      <w:numFmt w:val="lowerLetter"/>
+      <w:lvlText w:val="%8."/>
+      <w:lvlJc w:val="left"/>
+      <w:pPr>
+        <w:ind w:left="5825" w:hanging="360"/>
+      </w:pPr>
+    </w:lvl>
+    <w:lvl w:ilvl="8" w:tplc="4009001B" w:tentative="1">
+      <w:start w:val="1"/>
+      <w:numFmt w:val="lowerRoman"/>
+      <w:lvlText w:val="%9."/>
+      <w:lvlJc w:val="right"/>
+      <w:pPr>
+        <w:ind w:left="6545" w:hanging="180"/>
+      </w:pPr>
+    </w:lvl>
+  </w:abstractNum>
+  <w:abstractNum w:abstractNumId="12" w15:restartNumberingAfterBreak="0">
     <w:nsid w:val="71602D46"/>
     <w:multiLevelType w:val="hybridMultilevel"/>
     <w:tmpl w:val="1EC00CC2"/>
@@ -3196,7 +5532,7 @@
       </w:pPr>
     </w:lvl>
   </w:abstractNum>
-  <w:abstractNum w:abstractNumId="7" w15:restartNumberingAfterBreak="0">
+  <w:abstractNum w:abstractNumId="13" w15:restartNumberingAfterBreak="0">
     <w:nsid w:val="78407C4F"/>
     <w:multiLevelType w:val="multilevel"/>
     <w:tmpl w:val="E2FC90C0"/>
@@ -3309,7 +5645,7 @@
       </w:pPr>
     </w:lvl>
   </w:abstractNum>
-  <w:abstractNum w:abstractNumId="8" w15:restartNumberingAfterBreak="0">
+  <w:abstractNum w:abstractNumId="14" w15:restartNumberingAfterBreak="0">
     <w:nsid w:val="7E51508B"/>
     <w:multiLevelType w:val="hybridMultilevel"/>
     <w:tmpl w:val="C5E0D9DE"/>
@@ -3422,32 +5758,166 @@
       </w:rPr>
     </w:lvl>
   </w:abstractNum>
+  <w:abstractNum w:abstractNumId="15" w15:restartNumberingAfterBreak="0">
+    <w:nsid w:val="7F0655E2"/>
+    <w:multiLevelType w:val="hybridMultilevel"/>
+    <w:tmpl w:val="11CE5F58"/>
+    <w:lvl w:ilvl="0" w:tplc="40090001">
+      <w:start w:val="1"/>
+      <w:numFmt w:val="bullet"/>
+      <w:lvlText w:val=""/>
+      <w:lvlJc w:val="left"/>
+      <w:pPr>
+        <w:ind w:left="1134" w:hanging="360"/>
+      </w:pPr>
+      <w:rPr>
+        <w:rFonts w:ascii="Symbol" w:hAnsi="Symbol" w:hint="default"/>
+      </w:rPr>
+    </w:lvl>
+    <w:lvl w:ilvl="1" w:tplc="40090003" w:tentative="1">
+      <w:start w:val="1"/>
+      <w:numFmt w:val="bullet"/>
+      <w:lvlText w:val="o"/>
+      <w:lvlJc w:val="left"/>
+      <w:pPr>
+        <w:ind w:left="1854" w:hanging="360"/>
+      </w:pPr>
+      <w:rPr>
+        <w:rFonts w:ascii="Courier New" w:hAnsi="Courier New" w:cs="Courier New" w:hint="default"/>
+      </w:rPr>
+    </w:lvl>
+    <w:lvl w:ilvl="2" w:tplc="40090005" w:tentative="1">
+      <w:start w:val="1"/>
+      <w:numFmt w:val="bullet"/>
+      <w:lvlText w:val=""/>
+      <w:lvlJc w:val="left"/>
+      <w:pPr>
+        <w:ind w:left="2574" w:hanging="360"/>
+      </w:pPr>
+      <w:rPr>
+        <w:rFonts w:ascii="Wingdings" w:hAnsi="Wingdings" w:hint="default"/>
+      </w:rPr>
+    </w:lvl>
+    <w:lvl w:ilvl="3" w:tplc="40090001" w:tentative="1">
+      <w:start w:val="1"/>
+      <w:numFmt w:val="bullet"/>
+      <w:lvlText w:val=""/>
+      <w:lvlJc w:val="left"/>
+      <w:pPr>
+        <w:ind w:left="3294" w:hanging="360"/>
+      </w:pPr>
+      <w:rPr>
+        <w:rFonts w:ascii="Symbol" w:hAnsi="Symbol" w:hint="default"/>
+      </w:rPr>
+    </w:lvl>
+    <w:lvl w:ilvl="4" w:tplc="40090003" w:tentative="1">
+      <w:start w:val="1"/>
+      <w:numFmt w:val="bullet"/>
+      <w:lvlText w:val="o"/>
+      <w:lvlJc w:val="left"/>
+      <w:pPr>
+        <w:ind w:left="4014" w:hanging="360"/>
+      </w:pPr>
+      <w:rPr>
+        <w:rFonts w:ascii="Courier New" w:hAnsi="Courier New" w:cs="Courier New" w:hint="default"/>
+      </w:rPr>
+    </w:lvl>
+    <w:lvl w:ilvl="5" w:tplc="40090005" w:tentative="1">
+      <w:start w:val="1"/>
+      <w:numFmt w:val="bullet"/>
+      <w:lvlText w:val=""/>
+      <w:lvlJc w:val="left"/>
+      <w:pPr>
+        <w:ind w:left="4734" w:hanging="360"/>
+      </w:pPr>
+      <w:rPr>
+        <w:rFonts w:ascii="Wingdings" w:hAnsi="Wingdings" w:hint="default"/>
+      </w:rPr>
+    </w:lvl>
+    <w:lvl w:ilvl="6" w:tplc="40090001" w:tentative="1">
+      <w:start w:val="1"/>
+      <w:numFmt w:val="bullet"/>
+      <w:lvlText w:val=""/>
+      <w:lvlJc w:val="left"/>
+      <w:pPr>
+        <w:ind w:left="5454" w:hanging="360"/>
+      </w:pPr>
+      <w:rPr>
+        <w:rFonts w:ascii="Symbol" w:hAnsi="Symbol" w:hint="default"/>
+      </w:rPr>
+    </w:lvl>
+    <w:lvl w:ilvl="7" w:tplc="40090003" w:tentative="1">
+      <w:start w:val="1"/>
+      <w:numFmt w:val="bullet"/>
+      <w:lvlText w:val="o"/>
+      <w:lvlJc w:val="left"/>
+      <w:pPr>
+        <w:ind w:left="6174" w:hanging="360"/>
+      </w:pPr>
+      <w:rPr>
+        <w:rFonts w:ascii="Courier New" w:hAnsi="Courier New" w:cs="Courier New" w:hint="default"/>
+      </w:rPr>
+    </w:lvl>
+    <w:lvl w:ilvl="8" w:tplc="40090005" w:tentative="1">
+      <w:start w:val="1"/>
+      <w:numFmt w:val="bullet"/>
+      <w:lvlText w:val=""/>
+      <w:lvlJc w:val="left"/>
+      <w:pPr>
+        <w:ind w:left="6894" w:hanging="360"/>
+      </w:pPr>
+      <w:rPr>
+        <w:rFonts w:ascii="Wingdings" w:hAnsi="Wingdings" w:hint="default"/>
+      </w:rPr>
+    </w:lvl>
+  </w:abstractNum>
   <w:num w:numId="1">
-    <w:abstractNumId w:val="4"/>
+    <w:abstractNumId w:val="8"/>
   </w:num>
   <w:num w:numId="2">
+    <w:abstractNumId w:val="12"/>
+  </w:num>
+  <w:num w:numId="3">
     <w:abstractNumId w:val="6"/>
   </w:num>
-  <w:num w:numId="3">
-    <w:abstractNumId w:val="3"/>
-  </w:num>
   <w:num w:numId="4">
-    <w:abstractNumId w:val="7"/>
+    <w:abstractNumId w:val="13"/>
   </w:num>
   <w:num w:numId="5">
-    <w:abstractNumId w:val="2"/>
+    <w:abstractNumId w:val="4"/>
   </w:num>
   <w:num w:numId="6">
     <w:abstractNumId w:val="0"/>
   </w:num>
   <w:num w:numId="7">
-    <w:abstractNumId w:val="8"/>
+    <w:abstractNumId w:val="14"/>
   </w:num>
   <w:num w:numId="8">
-    <w:abstractNumId w:val="5"/>
+    <w:abstractNumId w:val="10"/>
   </w:num>
   <w:num w:numId="9">
     <w:abstractNumId w:val="1"/>
+  </w:num>
+  <w:num w:numId="10">
+    <w:abstractNumId w:val="11"/>
+  </w:num>
+  <w:num w:numId="11">
+    <w:abstractNumId w:val="3"/>
+  </w:num>
+  <w:num w:numId="12">
+    <w:abstractNumId w:val="2"/>
+  </w:num>
+  <w:num w:numId="13">
+    <w:abstractNumId w:val="7"/>
+  </w:num>
+  <w:num w:numId="14">
+    <w:abstractNumId w:val="5"/>
+  </w:num>
+  <w:num w:numId="15">
+    <w:abstractNumId w:val="9"/>
+  </w:num>
+  <w:num w:numId="16">
+    <w:abstractNumId w:val="15"/>
   </w:num>
 </w:numbering>
 </file>
@@ -3909,7 +6379,6 @@
   <w:style w:type="character" w:default="1" w:styleId="DefaultParagraphFont">
     <w:name w:val="Default Paragraph Font"/>
     <w:uiPriority w:val="1"/>
-    <w:semiHidden/>
     <w:unhideWhenUsed/>
   </w:style>
   <w:style w:type="table" w:default="1" w:styleId="TableNormal">
@@ -4146,6 +6615,80 @@
       <w:sz w:val="24"/>
       <w:szCs w:val="20"/>
       <w:lang w:val="en-GB"/>
+    </w:rPr>
+  </w:style>
+  <w:style w:type="character" w:styleId="Strong">
+    <w:name w:val="Strong"/>
+    <w:basedOn w:val="DefaultParagraphFont"/>
+    <w:uiPriority w:val="22"/>
+    <w:qFormat/>
+    <w:rsid w:val="00241414"/>
+    <w:rPr>
+      <w:b/>
+      <w:bCs/>
+    </w:rPr>
+  </w:style>
+  <w:style w:type="paragraph" w:styleId="HTMLPreformatted">
+    <w:name w:val="HTML Preformatted"/>
+    <w:basedOn w:val="Normal"/>
+    <w:link w:val="HTMLPreformattedChar"/>
+    <w:uiPriority w:val="99"/>
+    <w:semiHidden/>
+    <w:unhideWhenUsed/>
+    <w:rsid w:val="00241414"/>
+    <w:pPr>
+      <w:tabs>
+        <w:tab w:val="left" w:pos="916"/>
+        <w:tab w:val="left" w:pos="1832"/>
+        <w:tab w:val="left" w:pos="2748"/>
+        <w:tab w:val="left" w:pos="3664"/>
+        <w:tab w:val="left" w:pos="4580"/>
+        <w:tab w:val="left" w:pos="5496"/>
+        <w:tab w:val="left" w:pos="6412"/>
+        <w:tab w:val="left" w:pos="7328"/>
+        <w:tab w:val="left" w:pos="8244"/>
+        <w:tab w:val="left" w:pos="9160"/>
+        <w:tab w:val="left" w:pos="10076"/>
+        <w:tab w:val="left" w:pos="10992"/>
+        <w:tab w:val="left" w:pos="11908"/>
+        <w:tab w:val="left" w:pos="12824"/>
+        <w:tab w:val="left" w:pos="13740"/>
+        <w:tab w:val="left" w:pos="14656"/>
+      </w:tabs>
+      <w:jc w:val="left"/>
+    </w:pPr>
+    <w:rPr>
+      <w:rFonts w:ascii="Courier New" w:hAnsi="Courier New" w:cs="Courier New"/>
+      <w:spacing w:val="0"/>
+      <w:kern w:val="0"/>
+      <w:sz w:val="20"/>
+      <w:lang w:val="en-IN" w:eastAsia="en-IN"/>
+    </w:rPr>
+  </w:style>
+  <w:style w:type="character" w:customStyle="1" w:styleId="HTMLPreformattedChar">
+    <w:name w:val="HTML Preformatted Char"/>
+    <w:basedOn w:val="DefaultParagraphFont"/>
+    <w:link w:val="HTMLPreformatted"/>
+    <w:uiPriority w:val="99"/>
+    <w:semiHidden/>
+    <w:rsid w:val="00241414"/>
+    <w:rPr>
+      <w:rFonts w:ascii="Courier New" w:eastAsia="Times New Roman" w:hAnsi="Courier New" w:cs="Courier New"/>
+      <w:sz w:val="20"/>
+      <w:szCs w:val="20"/>
+      <w:lang w:eastAsia="en-IN"/>
+    </w:rPr>
+  </w:style>
+  <w:style w:type="character" w:styleId="UnresolvedMention">
+    <w:name w:val="Unresolved Mention"/>
+    <w:basedOn w:val="DefaultParagraphFont"/>
+    <w:uiPriority w:val="99"/>
+    <w:semiHidden/>
+    <w:unhideWhenUsed/>
+    <w:rsid w:val="00D040A8"/>
+    <w:rPr>
+      <w:color w:val="808080"/>
+      <w:shd w:val="clear" w:color="auto" w:fill="E6E6E6"/>
     </w:rPr>
   </w:style>
 </w:styles>
@@ -4451,7 +6994,7 @@
 </file>
 
 <file path=customXml/itemProps1.xml><?xml version="1.0" encoding="utf-8"?>
-<ds:datastoreItem xmlns:ds="http://schemas.openxmlformats.org/officeDocument/2006/customXml" ds:itemID="{DBD9691B-BEA3-42CB-AC99-00D8B3A92C63}">
+<ds:datastoreItem xmlns:ds="http://schemas.openxmlformats.org/officeDocument/2006/customXml" ds:itemID="{CDA11FBB-DE78-4788-BDA9-AC387EF59076}">
   <ds:schemaRefs>
     <ds:schemaRef ds:uri="http://schemas.openxmlformats.org/officeDocument/2006/bibliography"/>
   </ds:schemaRefs>

</xml_diff>